<commit_message>
Aggiornata relazione e codice
</commit_message>
<xml_diff>
--- a/Relazione Architettura .docx
+++ b/Relazione Architettura .docx
@@ -7,6 +7,8 @@
         <w:pStyle w:val="Standard"/>
         <w:jc w:val="center"/>
       </w:pPr>
+      <w:bookmarkStart w:id="0" w:name="_Hlk93765823"/>
+      <w:bookmarkEnd w:id="0"/>
       <w:r>
         <w:rPr>
           <w:b/>
@@ -65,9 +67,16 @@
         <w:t xml:space="preserve">: Arcuri Francesco, Mangione Fabrizio, Morrone Stefano, Perna Stefano (PM) </w:t>
       </w:r>
     </w:p>
-    <w:bookmarkStart w:id="0" w:name="_Toc93765151" w:displacedByCustomXml="next"/>
+    <w:bookmarkStart w:id="1" w:name="_Toc93770667" w:displacedByCustomXml="next"/>
     <w:sdt>
       <w:sdtPr>
+        <w:rPr>
+          <w:rFonts w:ascii="Calibri" w:eastAsia="Calibri" w:hAnsi="Calibri" w:cs="F"/>
+          <w:color w:val="auto"/>
+          <w:sz w:val="22"/>
+          <w:szCs w:val="22"/>
+          <w:lang w:eastAsia="en-US"/>
+        </w:rPr>
         <w:id w:val="-1590075592"/>
         <w:docPartObj>
           <w:docPartGallery w:val="Table of Contents"/>
@@ -76,13 +85,8 @@
       </w:sdtPr>
       <w:sdtEndPr>
         <w:rPr>
-          <w:rFonts w:ascii="Calibri" w:eastAsia="Calibri" w:hAnsi="Calibri" w:cs="F"/>
           <w:b/>
           <w:bCs/>
-          <w:color w:val="auto"/>
-          <w:sz w:val="22"/>
-          <w:szCs w:val="22"/>
-          <w:lang w:eastAsia="en-US"/>
         </w:rPr>
       </w:sdtEndPr>
       <w:sdtContent>
@@ -103,7 +107,7 @@
             </w:rPr>
             <w:t>Sommario</w:t>
           </w:r>
-          <w:bookmarkEnd w:id="0"/>
+          <w:bookmarkEnd w:id="1"/>
         </w:p>
         <w:p>
           <w:pPr>
@@ -114,7 +118,7 @@
             <w:rPr>
               <w:rFonts w:asciiTheme="minorHAnsi" w:eastAsiaTheme="minorEastAsia" w:hAnsiTheme="minorHAnsi" w:cstheme="minorBidi"/>
               <w:noProof/>
-              <w:lang w:eastAsia="it-IT"/>
+              <w:lang w:val="en-US"/>
             </w:rPr>
           </w:pPr>
           <w:r>
@@ -126,14 +130,13 @@
           <w:r>
             <w:fldChar w:fldCharType="separate"/>
           </w:r>
-          <w:hyperlink w:anchor="_Toc93765151" w:history="1">
+          <w:hyperlink w:anchor="_Toc93770667" w:history="1">
             <w:r>
               <w:rPr>
                 <w:rStyle w:val="Collegamentoipertestuale"/>
                 <w:b/>
                 <w:bCs/>
                 <w:noProof/>
-                <w:color w:val="023160" w:themeColor="hyperlink" w:themeShade="80"/>
               </w:rPr>
               <w:t>Sommario</w:t>
             </w:r>
@@ -156,7 +159,7 @@
                 <w:noProof/>
                 <w:webHidden/>
               </w:rPr>
-              <w:instrText xml:space="preserve"> PAGEREF _Toc93765151 \h </w:instrText>
+              <w:instrText xml:space="preserve"> PAGEREF _Toc93770667 \h </w:instrText>
             </w:r>
             <w:r>
               <w:rPr>
@@ -196,17 +199,16 @@
             <w:rPr>
               <w:rFonts w:asciiTheme="minorHAnsi" w:eastAsiaTheme="minorEastAsia" w:hAnsiTheme="minorHAnsi" w:cstheme="minorBidi"/>
               <w:noProof/>
-              <w:lang w:eastAsia="it-IT"/>
+              <w:lang w:val="en-US"/>
             </w:rPr>
           </w:pPr>
-          <w:hyperlink w:anchor="_Toc93765152" w:history="1">
+          <w:hyperlink w:anchor="_Toc93770668" w:history="1">
             <w:r>
               <w:rPr>
                 <w:rStyle w:val="Collegamentoipertestuale"/>
                 <w:b/>
                 <w:bCs/>
                 <w:noProof/>
-                <w:color w:val="023160" w:themeColor="hyperlink" w:themeShade="80"/>
               </w:rPr>
               <w:t>Premessa</w:t>
             </w:r>
@@ -229,7 +231,7 @@
                 <w:noProof/>
                 <w:webHidden/>
               </w:rPr>
-              <w:instrText xml:space="preserve"> PAGEREF _Toc93765152 \h </w:instrText>
+              <w:instrText xml:space="preserve"> PAGEREF _Toc93770668 \h </w:instrText>
             </w:r>
             <w:r>
               <w:rPr>
@@ -269,17 +271,16 @@
             <w:rPr>
               <w:rFonts w:asciiTheme="minorHAnsi" w:eastAsiaTheme="minorEastAsia" w:hAnsiTheme="minorHAnsi" w:cstheme="minorBidi"/>
               <w:noProof/>
-              <w:lang w:eastAsia="it-IT"/>
+              <w:lang w:val="en-US"/>
             </w:rPr>
           </w:pPr>
-          <w:hyperlink w:anchor="_Toc93765153" w:history="1">
+          <w:hyperlink w:anchor="_Toc93770669" w:history="1">
             <w:r>
               <w:rPr>
                 <w:rStyle w:val="Collegamentoipertestuale"/>
                 <w:b/>
                 <w:bCs/>
                 <w:noProof/>
-                <w:color w:val="023160" w:themeColor="hyperlink" w:themeShade="80"/>
               </w:rPr>
               <w:t>Codice in C</w:t>
             </w:r>
@@ -302,7 +303,7 @@
                 <w:noProof/>
                 <w:webHidden/>
               </w:rPr>
-              <w:instrText xml:space="preserve"> PAGEREF _Toc93765153 \h </w:instrText>
+              <w:instrText xml:space="preserve"> PAGEREF _Toc93770669 \h </w:instrText>
             </w:r>
             <w:r>
               <w:rPr>
@@ -342,17 +343,16 @@
             <w:rPr>
               <w:rFonts w:asciiTheme="minorHAnsi" w:eastAsiaTheme="minorEastAsia" w:hAnsiTheme="minorHAnsi" w:cstheme="minorBidi"/>
               <w:noProof/>
-              <w:lang w:eastAsia="it-IT"/>
+              <w:lang w:val="en-US"/>
             </w:rPr>
           </w:pPr>
-          <w:hyperlink w:anchor="_Toc93765154" w:history="1">
+          <w:hyperlink w:anchor="_Toc93770670" w:history="1">
             <w:r>
               <w:rPr>
                 <w:rStyle w:val="Collegamentoipertestuale"/>
                 <w:b/>
                 <w:bCs/>
                 <w:noProof/>
-                <w:color w:val="023160" w:themeColor="hyperlink" w:themeShade="80"/>
               </w:rPr>
               <w:t>Ottimizzazioni C</w:t>
             </w:r>
@@ -375,7 +375,7 @@
                 <w:noProof/>
                 <w:webHidden/>
               </w:rPr>
-              <w:instrText xml:space="preserve"> PAGEREF _Toc93765154 \h </w:instrText>
+              <w:instrText xml:space="preserve"> PAGEREF _Toc93770670 \h </w:instrText>
             </w:r>
             <w:r>
               <w:rPr>
@@ -415,17 +415,16 @@
             <w:rPr>
               <w:rFonts w:asciiTheme="minorHAnsi" w:eastAsiaTheme="minorEastAsia" w:hAnsiTheme="minorHAnsi" w:cstheme="minorBidi"/>
               <w:noProof/>
-              <w:lang w:eastAsia="it-IT"/>
+              <w:lang w:val="en-US"/>
             </w:rPr>
           </w:pPr>
-          <w:hyperlink w:anchor="_Toc93765155" w:history="1">
+          <w:hyperlink w:anchor="_Toc93770671" w:history="1">
             <w:r>
               <w:rPr>
                 <w:rStyle w:val="Collegamentoipertestuale"/>
                 <w:b/>
                 <w:bCs/>
                 <w:noProof/>
-                <w:color w:val="023160" w:themeColor="hyperlink" w:themeShade="80"/>
               </w:rPr>
               <w:t>Assembly</w:t>
             </w:r>
@@ -448,7 +447,7 @@
                 <w:noProof/>
                 <w:webHidden/>
               </w:rPr>
-              <w:instrText xml:space="preserve"> PAGEREF _Toc93765155 \h </w:instrText>
+              <w:instrText xml:space="preserve"> PAGEREF _Toc93770671 \h </w:instrText>
             </w:r>
             <w:r>
               <w:rPr>
@@ -488,17 +487,16 @@
             <w:rPr>
               <w:rFonts w:asciiTheme="minorHAnsi" w:eastAsiaTheme="minorEastAsia" w:hAnsiTheme="minorHAnsi" w:cstheme="minorBidi"/>
               <w:noProof/>
-              <w:lang w:eastAsia="it-IT"/>
+              <w:lang w:val="en-US"/>
             </w:rPr>
           </w:pPr>
-          <w:hyperlink w:anchor="_Toc93765156" w:history="1">
+          <w:hyperlink w:anchor="_Toc93770672" w:history="1">
             <w:r>
               <w:rPr>
                 <w:rStyle w:val="Collegamentoipertestuale"/>
                 <w:b/>
                 <w:bCs/>
                 <w:noProof/>
-                <w:color w:val="023160" w:themeColor="hyperlink" w:themeShade="80"/>
               </w:rPr>
               <w:t>Ottimizzazioni</w:t>
             </w:r>
@@ -521,7 +519,7 @@
                 <w:noProof/>
                 <w:webHidden/>
               </w:rPr>
-              <w:instrText xml:space="preserve"> PAGEREF _Toc93765156 \h </w:instrText>
+              <w:instrText xml:space="preserve"> PAGEREF _Toc93770672 \h </w:instrText>
             </w:r>
             <w:r>
               <w:rPr>
@@ -561,17 +559,16 @@
             <w:rPr>
               <w:rFonts w:asciiTheme="minorHAnsi" w:eastAsiaTheme="minorEastAsia" w:hAnsiTheme="minorHAnsi" w:cstheme="minorBidi"/>
               <w:noProof/>
-              <w:lang w:eastAsia="it-IT"/>
+              <w:lang w:val="en-US"/>
             </w:rPr>
           </w:pPr>
-          <w:hyperlink w:anchor="_Toc93765157" w:history="1">
+          <w:hyperlink w:anchor="_Toc93770673" w:history="1">
             <w:r>
               <w:rPr>
                 <w:rStyle w:val="Collegamentoipertestuale"/>
                 <w:b/>
                 <w:bCs/>
                 <w:noProof/>
-                <w:color w:val="023160" w:themeColor="hyperlink" w:themeShade="80"/>
               </w:rPr>
               <w:t>x86-32+SSE</w:t>
             </w:r>
@@ -594,7 +591,7 @@
                 <w:noProof/>
                 <w:webHidden/>
               </w:rPr>
-              <w:instrText xml:space="preserve"> PAGEREF _Toc93765157 \h </w:instrText>
+              <w:instrText xml:space="preserve"> PAGEREF _Toc93770673 \h </w:instrText>
             </w:r>
             <w:r>
               <w:rPr>
@@ -634,17 +631,16 @@
             <w:rPr>
               <w:rFonts w:asciiTheme="minorHAnsi" w:eastAsiaTheme="minorEastAsia" w:hAnsiTheme="minorHAnsi" w:cstheme="minorBidi"/>
               <w:noProof/>
-              <w:lang w:eastAsia="it-IT"/>
+              <w:lang w:val="en-US"/>
             </w:rPr>
           </w:pPr>
-          <w:hyperlink w:anchor="_Toc93765158" w:history="1">
+          <w:hyperlink w:anchor="_Toc93770674" w:history="1">
             <w:r>
               <w:rPr>
                 <w:rStyle w:val="Collegamentoipertestuale"/>
                 <w:b/>
                 <w:bCs/>
                 <w:noProof/>
-                <w:color w:val="023160" w:themeColor="hyperlink" w:themeShade="80"/>
               </w:rPr>
               <w:t>Baricentro</w:t>
             </w:r>
@@ -667,7 +663,7 @@
                 <w:noProof/>
                 <w:webHidden/>
               </w:rPr>
-              <w:instrText xml:space="preserve"> PAGEREF _Toc93765158 \h </w:instrText>
+              <w:instrText xml:space="preserve"> PAGEREF _Toc93770674 \h </w:instrText>
             </w:r>
             <w:r>
               <w:rPr>
@@ -707,17 +703,16 @@
             <w:rPr>
               <w:rFonts w:asciiTheme="minorHAnsi" w:eastAsiaTheme="minorEastAsia" w:hAnsiTheme="minorHAnsi" w:cstheme="minorBidi"/>
               <w:noProof/>
-              <w:lang w:eastAsia="it-IT"/>
+              <w:lang w:val="en-US"/>
             </w:rPr>
           </w:pPr>
-          <w:hyperlink w:anchor="_Toc93765159" w:history="1">
+          <w:hyperlink w:anchor="_Toc93770675" w:history="1">
             <w:r>
               <w:rPr>
                 <w:rStyle w:val="Collegamentoipertestuale"/>
                 <w:b/>
                 <w:bCs/>
                 <w:noProof/>
-                <w:color w:val="023160" w:themeColor="hyperlink" w:themeShade="80"/>
               </w:rPr>
               <w:t>Calcola valore F</w:t>
             </w:r>
@@ -740,7 +735,86 @@
                 <w:noProof/>
                 <w:webHidden/>
               </w:rPr>
-              <w:instrText xml:space="preserve"> PAGEREF _Toc93765159 \h </w:instrText>
+              <w:instrText xml:space="preserve"> PAGEREF _Toc93770675 \h </w:instrText>
+            </w:r>
+            <w:r>
+              <w:rPr>
+                <w:noProof/>
+                <w:webHidden/>
+              </w:rPr>
+            </w:r>
+            <w:r>
+              <w:rPr>
+                <w:noProof/>
+                <w:webHidden/>
+              </w:rPr>
+              <w:fldChar w:fldCharType="separate"/>
+            </w:r>
+            <w:r>
+              <w:rPr>
+                <w:noProof/>
+                <w:webHidden/>
+              </w:rPr>
+              <w:t>15</w:t>
+            </w:r>
+            <w:r>
+              <w:rPr>
+                <w:noProof/>
+                <w:webHidden/>
+              </w:rPr>
+              <w:fldChar w:fldCharType="end"/>
+            </w:r>
+          </w:hyperlink>
+        </w:p>
+        <w:p>
+          <w:pPr>
+            <w:pStyle w:val="Sommario3"/>
+            <w:tabs>
+              <w:tab w:val="right" w:leader="dot" w:pos="9628"/>
+            </w:tabs>
+            <w:rPr>
+              <w:rFonts w:asciiTheme="minorHAnsi" w:eastAsiaTheme="minorEastAsia" w:hAnsiTheme="minorHAnsi" w:cstheme="minorBidi"/>
+              <w:noProof/>
+              <w:lang w:val="en-US"/>
+            </w:rPr>
+          </w:pPr>
+          <w:hyperlink w:anchor="_Toc93770676" w:history="1">
+            <w:r>
+              <w:rPr>
+                <w:rStyle w:val="Collegamentoipertestuale"/>
+                <w:noProof/>
+              </w:rPr>
+              <w:t xml:space="preserve">Utilizzo della libreria </w:t>
+            </w:r>
+            <w:r>
+              <w:rPr>
+                <w:rStyle w:val="Collegamentoipertestuale"/>
+                <w:i/>
+                <w:iCs/>
+                <w:noProof/>
+              </w:rPr>
+              <w:t>OpenMP</w:t>
+            </w:r>
+            <w:r>
+              <w:rPr>
+                <w:noProof/>
+                <w:webHidden/>
+              </w:rPr>
+              <w:tab/>
+            </w:r>
+            <w:r>
+              <w:rPr>
+                <w:noProof/>
+                <w:webHidden/>
+              </w:rPr>
+              <w:fldChar w:fldCharType="begin"/>
+            </w:r>
+            <w:r>
+              <w:rPr>
+                <w:noProof/>
+                <w:webHidden/>
+              </w:rPr>
+              <w:instrText xml:space="preserve"> PAGEREF _Toc93770676 \h </w:instrText>
             </w:r>
             <w:r>
               <w:rPr>
@@ -780,17 +854,16 @@
             <w:rPr>
               <w:rFonts w:asciiTheme="minorHAnsi" w:eastAsiaTheme="minorEastAsia" w:hAnsiTheme="minorHAnsi" w:cstheme="minorBidi"/>
               <w:noProof/>
-              <w:lang w:eastAsia="it-IT"/>
+              <w:lang w:val="en-US"/>
             </w:rPr>
           </w:pPr>
-          <w:hyperlink w:anchor="_Toc93765160" w:history="1">
+          <w:hyperlink w:anchor="_Toc93770677" w:history="1">
             <w:r>
               <w:rPr>
                 <w:rStyle w:val="Collegamentoipertestuale"/>
                 <w:b/>
                 <w:bCs/>
                 <w:noProof/>
-                <w:color w:val="023160" w:themeColor="hyperlink" w:themeShade="80"/>
               </w:rPr>
               <w:t>Movimento individuale</w:t>
             </w:r>
@@ -813,7 +886,7 @@
                 <w:noProof/>
                 <w:webHidden/>
               </w:rPr>
-              <w:instrText xml:space="preserve"> PAGEREF _Toc93765160 \h </w:instrText>
+              <w:instrText xml:space="preserve"> PAGEREF _Toc93770677 \h </w:instrText>
             </w:r>
             <w:r>
               <w:rPr>
@@ -853,17 +926,16 @@
             <w:rPr>
               <w:rFonts w:asciiTheme="minorHAnsi" w:eastAsiaTheme="minorEastAsia" w:hAnsiTheme="minorHAnsi" w:cstheme="minorBidi"/>
               <w:noProof/>
-              <w:lang w:eastAsia="it-IT"/>
+              <w:lang w:val="en-US"/>
             </w:rPr>
           </w:pPr>
-          <w:hyperlink w:anchor="_Toc93765161" w:history="1">
+          <w:hyperlink w:anchor="_Toc93770678" w:history="1">
             <w:r>
               <w:rPr>
                 <w:rStyle w:val="Collegamentoipertestuale"/>
                 <w:b/>
                 <w:bCs/>
                 <w:noProof/>
-                <w:color w:val="023160" w:themeColor="hyperlink" w:themeShade="80"/>
               </w:rPr>
               <w:t>Calcola y</w:t>
             </w:r>
@@ -886,7 +958,7 @@
                 <w:noProof/>
                 <w:webHidden/>
               </w:rPr>
-              <w:instrText xml:space="preserve"> PAGEREF _Toc93765161 \h </w:instrText>
+              <w:instrText xml:space="preserve"> PAGEREF _Toc93770678 \h </w:instrText>
             </w:r>
             <w:r>
               <w:rPr>
@@ -926,17 +998,16 @@
             <w:rPr>
               <w:rFonts w:asciiTheme="minorHAnsi" w:eastAsiaTheme="minorEastAsia" w:hAnsiTheme="minorHAnsi" w:cstheme="minorBidi"/>
               <w:noProof/>
-              <w:lang w:eastAsia="it-IT"/>
+              <w:lang w:val="en-US"/>
             </w:rPr>
           </w:pPr>
-          <w:hyperlink w:anchor="_Toc93765162" w:history="1">
+          <w:hyperlink w:anchor="_Toc93770679" w:history="1">
             <w:r>
               <w:rPr>
                 <w:rStyle w:val="Collegamentoipertestuale"/>
                 <w:b/>
                 <w:bCs/>
                 <w:noProof/>
-                <w:color w:val="023160" w:themeColor="hyperlink" w:themeShade="80"/>
               </w:rPr>
               <w:t>Calcola f_y</w:t>
             </w:r>
@@ -959,7 +1030,7 @@
                 <w:noProof/>
                 <w:webHidden/>
               </w:rPr>
-              <w:instrText xml:space="preserve"> PAGEREF _Toc93765162 \h </w:instrText>
+              <w:instrText xml:space="preserve"> PAGEREF _Toc93770679 \h </w:instrText>
             </w:r>
             <w:r>
               <w:rPr>
@@ -999,17 +1070,16 @@
             <w:rPr>
               <w:rFonts w:asciiTheme="minorHAnsi" w:eastAsiaTheme="minorEastAsia" w:hAnsiTheme="minorHAnsi" w:cstheme="minorBidi"/>
               <w:noProof/>
-              <w:lang w:eastAsia="it-IT"/>
+              <w:lang w:val="en-US"/>
             </w:rPr>
           </w:pPr>
-          <w:hyperlink w:anchor="_Toc93765163" w:history="1">
+          <w:hyperlink w:anchor="_Toc93770680" w:history="1">
             <w:r>
               <w:rPr>
                 <w:rStyle w:val="Collegamentoipertestuale"/>
                 <w:b/>
                 <w:bCs/>
                 <w:noProof/>
-                <w:color w:val="023160" w:themeColor="hyperlink" w:themeShade="80"/>
               </w:rPr>
               <w:t>Altre funzioni assembly</w:t>
             </w:r>
@@ -1032,7 +1102,7 @@
                 <w:noProof/>
                 <w:webHidden/>
               </w:rPr>
-              <w:instrText xml:space="preserve"> PAGEREF _Toc93765163 \h </w:instrText>
+              <w:instrText xml:space="preserve"> PAGEREF _Toc93770680 \h </w:instrText>
             </w:r>
             <w:r>
               <w:rPr>
@@ -1072,17 +1142,16 @@
             <w:rPr>
               <w:rFonts w:asciiTheme="minorHAnsi" w:eastAsiaTheme="minorEastAsia" w:hAnsiTheme="minorHAnsi" w:cstheme="minorBidi"/>
               <w:noProof/>
-              <w:lang w:eastAsia="it-IT"/>
+              <w:lang w:val="en-US"/>
             </w:rPr>
           </w:pPr>
-          <w:hyperlink w:anchor="_Toc93765164" w:history="1">
+          <w:hyperlink w:anchor="_Toc93770681" w:history="1">
             <w:r>
               <w:rPr>
                 <w:rStyle w:val="Collegamentoipertestuale"/>
                 <w:b/>
                 <w:bCs/>
                 <w:noProof/>
-                <w:color w:val="023160" w:themeColor="hyperlink" w:themeShade="80"/>
               </w:rPr>
               <w:t>x86-64+AVX</w:t>
             </w:r>
@@ -1105,7 +1174,7 @@
                 <w:noProof/>
                 <w:webHidden/>
               </w:rPr>
-              <w:instrText xml:space="preserve"> PAGEREF _Toc93765164 \h </w:instrText>
+              <w:instrText xml:space="preserve"> PAGEREF _Toc93770681 \h </w:instrText>
             </w:r>
             <w:r>
               <w:rPr>
@@ -1126,6 +1195,341 @@
                 <w:webHidden/>
               </w:rPr>
               <w:t>22</w:t>
+            </w:r>
+            <w:r>
+              <w:rPr>
+                <w:noProof/>
+                <w:webHidden/>
+              </w:rPr>
+              <w:fldChar w:fldCharType="end"/>
+            </w:r>
+          </w:hyperlink>
+        </w:p>
+        <w:p>
+          <w:pPr>
+            <w:pStyle w:val="Sommario2"/>
+            <w:tabs>
+              <w:tab w:val="left" w:pos="660"/>
+              <w:tab w:val="right" w:leader="dot" w:pos="9628"/>
+            </w:tabs>
+            <w:rPr>
+              <w:rFonts w:asciiTheme="minorHAnsi" w:eastAsiaTheme="minorEastAsia" w:hAnsiTheme="minorHAnsi" w:cstheme="minorBidi"/>
+              <w:noProof/>
+              <w:lang w:val="en-US"/>
+            </w:rPr>
+          </w:pPr>
+          <w:hyperlink w:anchor="_Toc93770682" w:history="1">
+            <w:r>
+              <w:rPr>
+                <w:rStyle w:val="Collegamentoipertestuale"/>
+                <w:noProof/>
+              </w:rPr>
+              <w:t>1.</w:t>
+            </w:r>
+            <w:r>
+              <w:rPr>
+                <w:rFonts w:asciiTheme="minorHAnsi" w:eastAsiaTheme="minorEastAsia" w:hAnsiTheme="minorHAnsi" w:cstheme="minorBidi"/>
+                <w:noProof/>
+                <w:lang w:val="en-US"/>
+              </w:rPr>
+              <w:tab/>
+            </w:r>
+            <w:r>
+              <w:rPr>
+                <w:rStyle w:val="Collegamentoipertestuale"/>
+                <w:noProof/>
+              </w:rPr>
+              <w:t>Dimensione operandi</w:t>
+            </w:r>
+            <w:r>
+              <w:rPr>
+                <w:noProof/>
+                <w:webHidden/>
+              </w:rPr>
+              <w:tab/>
+            </w:r>
+            <w:r>
+              <w:rPr>
+                <w:noProof/>
+                <w:webHidden/>
+              </w:rPr>
+              <w:fldChar w:fldCharType="begin"/>
+            </w:r>
+            <w:r>
+              <w:rPr>
+                <w:noProof/>
+                <w:webHidden/>
+              </w:rPr>
+              <w:instrText xml:space="preserve"> PAGEREF _Toc93770682 \h </w:instrText>
+            </w:r>
+            <w:r>
+              <w:rPr>
+                <w:noProof/>
+                <w:webHidden/>
+              </w:rPr>
+            </w:r>
+            <w:r>
+              <w:rPr>
+                <w:noProof/>
+                <w:webHidden/>
+              </w:rPr>
+              <w:fldChar w:fldCharType="separate"/>
+            </w:r>
+            <w:r>
+              <w:rPr>
+                <w:noProof/>
+                <w:webHidden/>
+              </w:rPr>
+              <w:t>22</w:t>
+            </w:r>
+            <w:r>
+              <w:rPr>
+                <w:noProof/>
+                <w:webHidden/>
+              </w:rPr>
+              <w:fldChar w:fldCharType="end"/>
+            </w:r>
+          </w:hyperlink>
+        </w:p>
+        <w:p>
+          <w:pPr>
+            <w:pStyle w:val="Sommario2"/>
+            <w:tabs>
+              <w:tab w:val="left" w:pos="660"/>
+              <w:tab w:val="right" w:leader="dot" w:pos="9628"/>
+            </w:tabs>
+            <w:rPr>
+              <w:rFonts w:asciiTheme="minorHAnsi" w:eastAsiaTheme="minorEastAsia" w:hAnsiTheme="minorHAnsi" w:cstheme="minorBidi"/>
+              <w:noProof/>
+              <w:lang w:val="en-US"/>
+            </w:rPr>
+          </w:pPr>
+          <w:hyperlink w:anchor="_Toc93770683" w:history="1">
+            <w:r>
+              <w:rPr>
+                <w:rStyle w:val="Collegamentoipertestuale"/>
+                <w:noProof/>
+                <w:lang w:eastAsia="it-IT"/>
+              </w:rPr>
+              <w:t>2.</w:t>
+            </w:r>
+            <w:r>
+              <w:rPr>
+                <w:rFonts w:asciiTheme="minorHAnsi" w:eastAsiaTheme="minorEastAsia" w:hAnsiTheme="minorHAnsi" w:cstheme="minorBidi"/>
+                <w:noProof/>
+                <w:lang w:val="en-US"/>
+              </w:rPr>
+              <w:tab/>
+            </w:r>
+            <w:r>
+              <w:rPr>
+                <w:rStyle w:val="Collegamentoipertestuale"/>
+                <w:noProof/>
+                <w:lang w:eastAsia="it-IT"/>
+              </w:rPr>
+              <w:t>Registri utilizzati</w:t>
+            </w:r>
+            <w:r>
+              <w:rPr>
+                <w:noProof/>
+                <w:webHidden/>
+              </w:rPr>
+              <w:tab/>
+            </w:r>
+            <w:r>
+              <w:rPr>
+                <w:noProof/>
+                <w:webHidden/>
+              </w:rPr>
+              <w:fldChar w:fldCharType="begin"/>
+            </w:r>
+            <w:r>
+              <w:rPr>
+                <w:noProof/>
+                <w:webHidden/>
+              </w:rPr>
+              <w:instrText xml:space="preserve"> PAGEREF _Toc93770683 \h </w:instrText>
+            </w:r>
+            <w:r>
+              <w:rPr>
+                <w:noProof/>
+                <w:webHidden/>
+              </w:rPr>
+            </w:r>
+            <w:r>
+              <w:rPr>
+                <w:noProof/>
+                <w:webHidden/>
+              </w:rPr>
+              <w:fldChar w:fldCharType="separate"/>
+            </w:r>
+            <w:r>
+              <w:rPr>
+                <w:noProof/>
+                <w:webHidden/>
+              </w:rPr>
+              <w:t>23</w:t>
+            </w:r>
+            <w:r>
+              <w:rPr>
+                <w:noProof/>
+                <w:webHidden/>
+              </w:rPr>
+              <w:fldChar w:fldCharType="end"/>
+            </w:r>
+          </w:hyperlink>
+        </w:p>
+        <w:p>
+          <w:pPr>
+            <w:pStyle w:val="Sommario2"/>
+            <w:tabs>
+              <w:tab w:val="left" w:pos="660"/>
+              <w:tab w:val="right" w:leader="dot" w:pos="9628"/>
+            </w:tabs>
+            <w:rPr>
+              <w:rFonts w:asciiTheme="minorHAnsi" w:eastAsiaTheme="minorEastAsia" w:hAnsiTheme="minorHAnsi" w:cstheme="minorBidi"/>
+              <w:noProof/>
+              <w:lang w:val="en-US"/>
+            </w:rPr>
+          </w:pPr>
+          <w:hyperlink w:anchor="_Toc93770684" w:history="1">
+            <w:r>
+              <w:rPr>
+                <w:rStyle w:val="Collegamentoipertestuale"/>
+                <w:noProof/>
+                <w:lang w:eastAsia="it-IT"/>
+              </w:rPr>
+              <w:t>3.</w:t>
+            </w:r>
+            <w:r>
+              <w:rPr>
+                <w:rFonts w:asciiTheme="minorHAnsi" w:eastAsiaTheme="minorEastAsia" w:hAnsiTheme="minorHAnsi" w:cstheme="minorBidi"/>
+                <w:noProof/>
+                <w:lang w:val="en-US"/>
+              </w:rPr>
+              <w:tab/>
+            </w:r>
+            <w:r>
+              <w:rPr>
+                <w:rStyle w:val="Collegamentoipertestuale"/>
+                <w:noProof/>
+                <w:lang w:eastAsia="it-IT"/>
+              </w:rPr>
+              <w:t>Operazioni Particolari</w:t>
+            </w:r>
+            <w:r>
+              <w:rPr>
+                <w:noProof/>
+                <w:webHidden/>
+              </w:rPr>
+              <w:tab/>
+            </w:r>
+            <w:r>
+              <w:rPr>
+                <w:noProof/>
+                <w:webHidden/>
+              </w:rPr>
+              <w:fldChar w:fldCharType="begin"/>
+            </w:r>
+            <w:r>
+              <w:rPr>
+                <w:noProof/>
+                <w:webHidden/>
+              </w:rPr>
+              <w:instrText xml:space="preserve"> PAGEREF _Toc93770684 \h </w:instrText>
+            </w:r>
+            <w:r>
+              <w:rPr>
+                <w:noProof/>
+                <w:webHidden/>
+              </w:rPr>
+            </w:r>
+            <w:r>
+              <w:rPr>
+                <w:noProof/>
+                <w:webHidden/>
+              </w:rPr>
+              <w:fldChar w:fldCharType="separate"/>
+            </w:r>
+            <w:r>
+              <w:rPr>
+                <w:noProof/>
+                <w:webHidden/>
+              </w:rPr>
+              <w:t>23</w:t>
+            </w:r>
+            <w:r>
+              <w:rPr>
+                <w:noProof/>
+                <w:webHidden/>
+              </w:rPr>
+              <w:fldChar w:fldCharType="end"/>
+            </w:r>
+          </w:hyperlink>
+        </w:p>
+        <w:p>
+          <w:pPr>
+            <w:pStyle w:val="Sommario1"/>
+            <w:tabs>
+              <w:tab w:val="right" w:leader="dot" w:pos="9628"/>
+            </w:tabs>
+            <w:rPr>
+              <w:rFonts w:asciiTheme="minorHAnsi" w:eastAsiaTheme="minorEastAsia" w:hAnsiTheme="minorHAnsi" w:cstheme="minorBidi"/>
+              <w:noProof/>
+              <w:lang w:val="en-US"/>
+            </w:rPr>
+          </w:pPr>
+          <w:hyperlink w:anchor="_Toc93770685" w:history="1">
+            <w:r>
+              <w:rPr>
+                <w:rStyle w:val="Collegamentoipertestuale"/>
+                <w:b/>
+                <w:bCs/>
+                <w:noProof/>
+                <w:lang w:eastAsia="it-IT"/>
+              </w:rPr>
+              <w:t>Risultati e considerazioni finali</w:t>
+            </w:r>
+            <w:r>
+              <w:rPr>
+                <w:noProof/>
+                <w:webHidden/>
+              </w:rPr>
+              <w:tab/>
+            </w:r>
+            <w:r>
+              <w:rPr>
+                <w:noProof/>
+                <w:webHidden/>
+              </w:rPr>
+              <w:fldChar w:fldCharType="begin"/>
+            </w:r>
+            <w:r>
+              <w:rPr>
+                <w:noProof/>
+                <w:webHidden/>
+              </w:rPr>
+              <w:instrText xml:space="preserve"> PAGEREF _Toc93770685 \h </w:instrText>
+            </w:r>
+            <w:r>
+              <w:rPr>
+                <w:noProof/>
+                <w:webHidden/>
+              </w:rPr>
+            </w:r>
+            <w:r>
+              <w:rPr>
+                <w:noProof/>
+                <w:webHidden/>
+              </w:rPr>
+              <w:fldChar w:fldCharType="separate"/>
+            </w:r>
+            <w:r>
+              <w:rPr>
+                <w:noProof/>
+                <w:webHidden/>
+              </w:rPr>
+              <w:t>28</w:t>
             </w:r>
             <w:r>
               <w:rPr>
@@ -1157,9 +1561,9 @@
           <w:color w:val="1F3864" w:themeColor="accent1" w:themeShade="80"/>
         </w:rPr>
       </w:pPr>
-      <w:bookmarkStart w:id="1" w:name="_Toc93424898"/>
-      <w:bookmarkStart w:id="2" w:name="_Toc93574351"/>
-      <w:bookmarkStart w:id="3" w:name="_Toc93765152"/>
+      <w:bookmarkStart w:id="2" w:name="_Toc93424898"/>
+      <w:bookmarkStart w:id="3" w:name="_Toc93574351"/>
+      <w:bookmarkStart w:id="4" w:name="_Toc93770668"/>
       <w:r>
         <w:rPr>
           <w:b/>
@@ -1168,9 +1572,9 @@
         </w:rPr>
         <w:t>Premessa</w:t>
       </w:r>
-      <w:bookmarkEnd w:id="1"/>
       <w:bookmarkEnd w:id="2"/>
       <w:bookmarkEnd w:id="3"/>
+      <w:bookmarkEnd w:id="4"/>
     </w:p>
     <w:p>
       <w:pPr>
@@ -1253,9 +1657,9 @@
           <w:color w:val="1F3864" w:themeColor="accent1" w:themeShade="80"/>
         </w:rPr>
       </w:pPr>
-      <w:bookmarkStart w:id="4" w:name="_Toc93424899"/>
-      <w:bookmarkStart w:id="5" w:name="_Toc93574352"/>
-      <w:bookmarkStart w:id="6" w:name="_Toc93765153"/>
+      <w:bookmarkStart w:id="5" w:name="_Toc93424899"/>
+      <w:bookmarkStart w:id="6" w:name="_Toc93574352"/>
+      <w:bookmarkStart w:id="7" w:name="_Toc93770669"/>
       <w:r>
         <w:rPr>
           <w:b/>
@@ -1264,9 +1668,9 @@
         </w:rPr>
         <w:t>Codice in C</w:t>
       </w:r>
-      <w:bookmarkEnd w:id="4"/>
       <w:bookmarkEnd w:id="5"/>
       <w:bookmarkEnd w:id="6"/>
+      <w:bookmarkEnd w:id="7"/>
     </w:p>
     <w:p>
       <w:pPr>
@@ -1286,13 +1690,11 @@
         <w:t xml:space="preserve"> </w:t>
       </w:r>
       <w:r>
-        <w:t>Si è deciso di rappresentare la matrice in forma row-order. Tale scelta è stata influenzata dalle particolari operazioni che hanno caratterizzato il progetto</w:t>
-      </w:r>
-      <w:r>
-        <w:t xml:space="preserve">, </w:t>
-      </w:r>
-      <w:r>
-        <w:t>nello specifico queste operano, ove possibile in parallelo, su sequenze di pesci e delle relative coordinate.</w:t>
+        <w:t xml:space="preserve">Si è deciso di rappresentare la matrice in forma row-order. Tale scelta è stata influenzata dalle particolari operazioni che </w:t>
+      </w:r>
+      <w:r>
+        <w:lastRenderedPageBreak/>
+        <w:t>hanno caratterizzato il progetto, nello specifico queste operano, ove possibile in parallelo, su sequenze di pesci e delle relative coordinate.</w:t>
       </w:r>
     </w:p>
     <w:p>
@@ -1316,7 +1718,6 @@
         <w:rPr>
           <w:noProof/>
         </w:rPr>
-        <w:lastRenderedPageBreak/>
         <w:drawing>
           <wp:anchor distT="0" distB="0" distL="114300" distR="114300" simplePos="0" relativeHeight="251659264" behindDoc="0" locked="0" layoutInCell="1" allowOverlap="1" wp14:anchorId="49EE291A" wp14:editId="1AD0C265">
             <wp:simplePos x="0" y="0"/>
@@ -1383,10 +1784,7 @@
         </w:drawing>
       </w:r>
       <w:r>
-        <w:t>L’implementazione dell’algoritmo ad alto livello</w:t>
-      </w:r>
-      <w:r>
-        <w:t xml:space="preserve"> è stata effettuata mediante l'impiego del linguaggio di programmazione C. Il contenuto di tale implementazione è stato caricato sul file "fss32c.c", presente all'interno della directory di progetto</w:t>
+        <w:t>L’implementazione dell’algoritmo ad alto livello è stata effettuata mediante l'impiego del linguaggio di programmazione C. Il contenuto di tale implementazione è stato caricato sul file "fss32c.c", presente all'interno della directory di progetto</w:t>
       </w:r>
       <w:r>
         <w:t xml:space="preserve">. Per ridurre </w:t>
@@ -1401,10 +1799,23 @@
         <w:t>a funzion</w:t>
       </w:r>
       <w:r>
-        <w:t xml:space="preserve">e </w:t>
-      </w:r>
-      <w:r>
-        <w:t>“void fss(</w:t>
+        <w:t>e “</w:t>
+      </w:r>
+      <w:proofErr w:type="spellStart"/>
+      <w:r>
+        <w:t>void</w:t>
+      </w:r>
+      <w:proofErr w:type="spellEnd"/>
+      <w:r>
+        <w:t xml:space="preserve"> </w:t>
+      </w:r>
+      <w:proofErr w:type="spellStart"/>
+      <w:r>
+        <w:t>fss</w:t>
+      </w:r>
+      <w:proofErr w:type="spellEnd"/>
+      <w:r>
+        <w:t>(</w:t>
       </w:r>
       <w:proofErr w:type="spellStart"/>
       <w:r>
@@ -1523,6 +1934,7 @@
         <w:jc w:val="both"/>
       </w:pPr>
       <w:r>
+        <w:lastRenderedPageBreak/>
         <w:t>Di seguito è mostrato il "cuore" dell'algoritmo. Tale frazione di codice è invocata tante volte quante il numero di iterazioni indicato nell'input.</w:t>
       </w:r>
       <w:r>
@@ -1556,7 +1968,6 @@
         <w:jc w:val="both"/>
       </w:pPr>
       <w:r>
-        <w:lastRenderedPageBreak/>
         <w:t xml:space="preserve">La divisione in funzioni ha permesso sia di </w:t>
       </w:r>
       <w:r>
@@ -1796,9 +2207,9 @@
           <w:color w:val="1F3864" w:themeColor="accent1" w:themeShade="80"/>
         </w:rPr>
       </w:pPr>
-      <w:bookmarkStart w:id="7" w:name="_Toc93424900"/>
-      <w:bookmarkStart w:id="8" w:name="_Toc93574353"/>
-      <w:bookmarkStart w:id="9" w:name="_Toc93765154"/>
+      <w:bookmarkStart w:id="8" w:name="_Toc93424900"/>
+      <w:bookmarkStart w:id="9" w:name="_Toc93574353"/>
+      <w:bookmarkStart w:id="10" w:name="_Toc93770670"/>
       <w:r>
         <w:rPr>
           <w:b/>
@@ -1807,9 +2218,9 @@
         </w:rPr>
         <w:t>Ottimizzazioni C</w:t>
       </w:r>
-      <w:bookmarkEnd w:id="7"/>
       <w:bookmarkEnd w:id="8"/>
       <w:bookmarkEnd w:id="9"/>
+      <w:bookmarkEnd w:id="10"/>
     </w:p>
     <w:p>
       <w:pPr>
@@ -1829,6 +2240,7 @@
         <w:rPr>
           <w:noProof/>
         </w:rPr>
+        <w:lastRenderedPageBreak/>
         <w:drawing>
           <wp:anchor distT="0" distB="0" distL="114300" distR="114300" simplePos="0" relativeHeight="251667456" behindDoc="0" locked="0" layoutInCell="1" allowOverlap="1" wp14:anchorId="6DDF6FBC" wp14:editId="46553CA1">
             <wp:simplePos x="0" y="0"/>
@@ -1951,7 +2363,6 @@
               <w:jc w:val="center"/>
             </w:pPr>
             <w:r>
-              <w:lastRenderedPageBreak/>
               <w:t>X</w:t>
             </w:r>
           </w:p>
@@ -2122,9 +2533,9 @@
           <w:color w:val="1F3864" w:themeColor="accent1" w:themeShade="80"/>
         </w:rPr>
       </w:pPr>
-      <w:bookmarkStart w:id="10" w:name="_Toc93424901"/>
-      <w:bookmarkStart w:id="11" w:name="_Toc93574354"/>
-      <w:bookmarkStart w:id="12" w:name="_Toc93765155"/>
+      <w:bookmarkStart w:id="11" w:name="_Toc93424901"/>
+      <w:bookmarkStart w:id="12" w:name="_Toc93574354"/>
+      <w:bookmarkStart w:id="13" w:name="_Toc93770671"/>
       <w:r>
         <w:rPr>
           <w:b/>
@@ -2133,9 +2544,9 @@
         </w:rPr>
         <w:t>Assembly</w:t>
       </w:r>
-      <w:bookmarkEnd w:id="10"/>
       <w:bookmarkEnd w:id="11"/>
       <w:bookmarkEnd w:id="12"/>
+      <w:bookmarkEnd w:id="13"/>
     </w:p>
     <w:p>
       <w:pPr>
@@ -2146,9 +2557,9 @@
           <w:color w:val="1F3864" w:themeColor="accent1" w:themeShade="80"/>
         </w:rPr>
       </w:pPr>
-      <w:bookmarkStart w:id="13" w:name="_Toc93424902"/>
-      <w:bookmarkStart w:id="14" w:name="_Toc93574355"/>
-      <w:bookmarkStart w:id="15" w:name="_Toc93765156"/>
+      <w:bookmarkStart w:id="14" w:name="_Toc93424902"/>
+      <w:bookmarkStart w:id="15" w:name="_Toc93574355"/>
+      <w:bookmarkStart w:id="16" w:name="_Toc93770672"/>
       <w:r>
         <w:rPr>
           <w:b/>
@@ -2157,9 +2568,9 @@
         </w:rPr>
         <w:t>Ottimizzazioni</w:t>
       </w:r>
-      <w:bookmarkEnd w:id="13"/>
       <w:bookmarkEnd w:id="14"/>
       <w:bookmarkEnd w:id="15"/>
+      <w:bookmarkEnd w:id="16"/>
     </w:p>
     <w:p>
       <w:pPr>
@@ -2211,7 +2622,11 @@
         <w:t xml:space="preserve">parallelismo MIMD </w:t>
       </w:r>
       <w:r>
-        <w:t>(Multiple Instruction stream Multiple Data stream) è un'architettura parallela in cui, unità di elaborazione distinte eseguono simultaneamente elaborazioni su flussi di dati diversi. Esempi di questa architettura sono i sistemi multiprocessore o i computer collegati in rete per le elaborazioni distribuite. L’idea è quella di individuare dei problemi che sono naturalmente risolvibili in maniera parallela e farli eseguire su core diversi in parallelo.</w:t>
+        <w:t xml:space="preserve">(Multiple Instruction stream Multiple Data stream) è un'architettura parallela in cui, unità di elaborazione distinte eseguono simultaneamente elaborazioni su flussi di dati diversi. Esempi di questa architettura sono i sistemi multiprocessore o i computer collegati in rete per le elaborazioni distribuite. L’idea è quella di individuare dei problemi che sono naturalmente risolvibili in maniera parallela </w:t>
+      </w:r>
+      <w:r>
+        <w:lastRenderedPageBreak/>
+        <w:t>e farli eseguire su core diversi in parallelo.</w:t>
       </w:r>
       <w:r>
         <w:t xml:space="preserve"> Nel caso di studio, sì farà uso della direttiva </w:t>
@@ -2419,7 +2834,6 @@
         <w:jc w:val="both"/>
       </w:pPr>
       <w:r>
-        <w:lastRenderedPageBreak/>
         <w:t>Nell’ottimizzare il codice sono state utilizzate diverse tecniche, tra queste troviamo:</w:t>
       </w:r>
     </w:p>
@@ -2528,9 +2942,9 @@
           <w:color w:val="1F3864" w:themeColor="accent1" w:themeShade="80"/>
         </w:rPr>
       </w:pPr>
-      <w:bookmarkStart w:id="16" w:name="_Toc93424903"/>
-      <w:bookmarkStart w:id="17" w:name="_Toc93574356"/>
-      <w:bookmarkStart w:id="18" w:name="_Toc93765157"/>
+      <w:bookmarkStart w:id="17" w:name="_Toc93424903"/>
+      <w:bookmarkStart w:id="18" w:name="_Toc93574356"/>
+      <w:bookmarkStart w:id="19" w:name="_Toc93770673"/>
       <w:r>
         <w:rPr>
           <w:b/>
@@ -2539,9 +2953,9 @@
         </w:rPr>
         <w:t>x86-32+SSE</w:t>
       </w:r>
-      <w:bookmarkEnd w:id="16"/>
       <w:bookmarkEnd w:id="17"/>
       <w:bookmarkEnd w:id="18"/>
+      <w:bookmarkEnd w:id="19"/>
     </w:p>
     <w:p>
       <w:pPr>
@@ -2602,11 +3016,11 @@
       <w:r>
         <w:t>l’architettura “</w:t>
       </w:r>
-      <w:bookmarkStart w:id="19" w:name="_Hlk92536781"/>
+      <w:bookmarkStart w:id="20" w:name="_Hlk92536781"/>
       <w:r>
         <w:t>x86-32+SSE</w:t>
       </w:r>
-      <w:bookmarkEnd w:id="19"/>
+      <w:bookmarkEnd w:id="20"/>
       <w:r>
         <w:t>”.</w:t>
       </w:r>
@@ -2785,6 +3199,7 @@
         <w:jc w:val="both"/>
       </w:pPr>
       <w:r>
+        <w:lastRenderedPageBreak/>
         <w:t>calcola_val_f_asm</w:t>
       </w:r>
     </w:p>
@@ -2911,7 +3326,6 @@
         <w:rPr>
           <w:noProof/>
         </w:rPr>
-        <w:lastRenderedPageBreak/>
         <w:drawing>
           <wp:anchor distT="0" distB="0" distL="114300" distR="114300" simplePos="0" relativeHeight="251663360" behindDoc="0" locked="0" layoutInCell="1" allowOverlap="1" wp14:anchorId="085C8CC4" wp14:editId="06AE7981">
             <wp:simplePos x="0" y="0"/>
@@ -3209,9 +3623,9 @@
         </w:rPr>
         <w:lastRenderedPageBreak/>
         <w:drawing>
-          <wp:inline distT="0" distB="0" distL="0" distR="0" wp14:anchorId="0DDB4FA9" wp14:editId="49D20F67">
+          <wp:inline distT="0" distB="0" distL="0" distR="0" wp14:anchorId="0DDB4FA9" wp14:editId="766E6871">
             <wp:extent cx="4555066" cy="3876820"/>
-            <wp:effectExtent l="0" t="0" r="0" b="0"/>
+            <wp:effectExtent l="0" t="0" r="0" b="9525"/>
             <wp:docPr id="32" name="Immagine 32" descr="Immagine che contiene tavolo&#10;&#10;Descrizione generata automaticamente"/>
             <wp:cNvGraphicFramePr>
               <a:graphicFrameLocks xmlns:a="http://schemas.openxmlformats.org/drawingml/2006/main" noChangeAspect="1"/>
@@ -3232,7 +3646,7 @@
                   <pic:spPr>
                     <a:xfrm>
                       <a:off x="0" y="0"/>
-                      <a:ext cx="4617728" cy="3930152"/>
+                      <a:ext cx="4555066" cy="3876820"/>
                     </a:xfrm>
                     <a:prstGeom prst="rect">
                       <a:avLst/>
@@ -3249,7 +3663,7 @@
           <w:noProof/>
         </w:rPr>
         <w:drawing>
-          <wp:inline distT="0" distB="0" distL="0" distR="0" wp14:anchorId="68AE301B" wp14:editId="7F435C62">
+          <wp:inline distT="0" distB="0" distL="0" distR="0" wp14:anchorId="68AE301B" wp14:editId="25F656D8">
             <wp:extent cx="4470400" cy="3741063"/>
             <wp:effectExtent l="0" t="0" r="6350" b="0"/>
             <wp:docPr id="33" name="Immagine 33" descr="Immagine che contiene tavolo&#10;&#10;Descrizione generata automaticamente"/>
@@ -3272,7 +3686,7 @@
                   <pic:spPr>
                     <a:xfrm>
                       <a:off x="0" y="0"/>
-                      <a:ext cx="4477483" cy="3746990"/>
+                      <a:ext cx="4470400" cy="3741063"/>
                     </a:xfrm>
                     <a:prstGeom prst="rect">
                       <a:avLst/>
@@ -3513,8 +3927,8 @@
       <w:r>
         <w:t>.</w:t>
       </w:r>
-      <w:bookmarkStart w:id="20" w:name="_Toc93424904"/>
-      <w:bookmarkStart w:id="21" w:name="_Toc93574357"/>
+      <w:bookmarkStart w:id="21" w:name="_Toc93424904"/>
+      <w:bookmarkStart w:id="22" w:name="_Toc93574357"/>
     </w:p>
     <w:p>
       <w:pPr>
@@ -3531,74 +3945,88 @@
           <w:color w:val="auto"/>
         </w:rPr>
       </w:pPr>
-      <w:bookmarkStart w:id="22" w:name="_Toc93765158"/>
-      <w:r>
-        <w:rPr>
-          <w:b/>
-          <w:bCs/>
-          <w:color w:val="1F3864" w:themeColor="accent1" w:themeShade="80"/>
-        </w:rPr>
-        <w:t>Baricentro</w:t>
-      </w:r>
-      <w:bookmarkEnd w:id="20"/>
-      <w:bookmarkEnd w:id="21"/>
+      <w:bookmarkStart w:id="23" w:name="_Toc93770674"/>
       <w:r>
         <w:rPr>
           <w:b/>
           <w:bCs/>
           <w:noProof/>
+          <w:color w:val="auto"/>
         </w:rPr>
         <w:drawing>
-          <wp:anchor distT="0" distB="0" distL="114300" distR="114300" simplePos="0" relativeHeight="251665408" behindDoc="0" locked="0" layoutInCell="1" allowOverlap="1" wp14:anchorId="72A4947E" wp14:editId="539A86C1">
+          <wp:anchor distT="0" distB="0" distL="114300" distR="114300" simplePos="0" relativeHeight="251692032" behindDoc="1" locked="0" layoutInCell="1" allowOverlap="1" wp14:anchorId="708D9745" wp14:editId="10E3EE1E">
             <wp:simplePos x="0" y="0"/>
             <wp:positionH relativeFrom="margin">
-              <wp:posOffset>2195830</wp:posOffset>
+              <wp:posOffset>1773936</wp:posOffset>
             </wp:positionH>
             <wp:positionV relativeFrom="paragraph">
-              <wp:posOffset>234026</wp:posOffset>
+              <wp:posOffset>311811</wp:posOffset>
             </wp:positionV>
-            <wp:extent cx="1541780" cy="702310"/>
-            <wp:effectExtent l="0" t="0" r="1270" b="2540"/>
+            <wp:extent cx="2120900" cy="987425"/>
+            <wp:effectExtent l="0" t="0" r="0" b="3175"/>
             <wp:wrapTopAndBottom/>
-            <wp:docPr id="8" name="Immagine 5" descr="Immagine che contiene testo&#10;&#10;Descrizione generata automaticamente"/>
-            <wp:cNvGraphicFramePr/>
+            <wp:docPr id="54" name="Immagine 54" descr="Immagine che contiene testo&#10;&#10;Descrizione generata automaticamente"/>
+            <wp:cNvGraphicFramePr>
+              <a:graphicFrameLocks xmlns:a="http://schemas.openxmlformats.org/drawingml/2006/main" noChangeAspect="1"/>
+            </wp:cNvGraphicFramePr>
             <a:graphic xmlns:a="http://schemas.openxmlformats.org/drawingml/2006/main">
               <a:graphicData uri="http://schemas.openxmlformats.org/drawingml/2006/picture">
                 <pic:pic xmlns:pic="http://schemas.openxmlformats.org/drawingml/2006/picture">
                   <pic:nvPicPr>
-                    <pic:cNvPr id="0" name=""/>
+                    <pic:cNvPr id="54" name="Immagine 54" descr="Immagine che contiene testo&#10;&#10;Descrizione generata automaticamente"/>
                     <pic:cNvPicPr/>
                   </pic:nvPicPr>
-                  <pic:blipFill>
-                    <a:blip r:embed="rId17">
-                      <a:alphaModFix/>
+                  <pic:blipFill rotWithShape="1">
+                    <a:blip r:embed="rId17" cstate="print">
+                      <a:extLst>
+                        <a:ext uri="{28A0092B-C50C-407E-A947-70E740481C1C}">
+                          <a14:useLocalDpi xmlns:a14="http://schemas.microsoft.com/office/drawing/2010/main" val="0"/>
+                        </a:ext>
+                      </a:extLst>
                     </a:blip>
-                    <a:srcRect/>
-                    <a:stretch>
-                      <a:fillRect/>
-                    </a:stretch>
+                    <a:srcRect l="2845" b="4600"/>
+                    <a:stretch/>
                   </pic:blipFill>
-                  <pic:spPr>
+                  <pic:spPr bwMode="auto">
                     <a:xfrm>
                       <a:off x="0" y="0"/>
-                      <a:ext cx="1541780" cy="702310"/>
+                      <a:ext cx="2120900" cy="987425"/>
                     </a:xfrm>
                     <a:prstGeom prst="rect">
                       <a:avLst/>
                     </a:prstGeom>
-                    <a:ln w="127000" cap="sq">
+                    <a:ln>
                       <a:noFill/>
-                      <a:miter lim="800000"/>
                     </a:ln>
-                    <a:effectLst/>
+                    <a:extLst>
+                      <a:ext uri="{53640926-AAD7-44D8-BBD7-CCE9431645EC}">
+                        <a14:shadowObscured xmlns:a14="http://schemas.microsoft.com/office/drawing/2010/main"/>
+                      </a:ext>
+                    </a:extLst>
                   </pic:spPr>
                 </pic:pic>
               </a:graphicData>
             </a:graphic>
+            <wp14:sizeRelH relativeFrom="margin">
+              <wp14:pctWidth>0</wp14:pctWidth>
+            </wp14:sizeRelH>
+            <wp14:sizeRelV relativeFrom="margin">
+              <wp14:pctHeight>0</wp14:pctHeight>
+            </wp14:sizeRelV>
           </wp:anchor>
         </w:drawing>
       </w:r>
+      <w:r>
+        <w:rPr>
+          <w:b/>
+          <w:bCs/>
+          <w:color w:val="1F3864" w:themeColor="accent1" w:themeShade="80"/>
+        </w:rPr>
+        <w:t>Baricentro</w:t>
+      </w:r>
+      <w:bookmarkEnd w:id="21"/>
       <w:bookmarkEnd w:id="22"/>
+      <w:bookmarkEnd w:id="23"/>
     </w:p>
     <w:p>
       <w:pPr>
@@ -3792,7 +4220,6 @@
         <w:jc w:val="both"/>
       </w:pPr>
       <w:r>
-        <w:lastRenderedPageBreak/>
         <w:t xml:space="preserve">Questa tecnica è stata riproposta per tutte le funzioni in </w:t>
       </w:r>
       <w:r>
@@ -4515,6 +4942,7 @@
         <w:jc w:val="both"/>
       </w:pPr>
       <w:r>
+        <w:lastRenderedPageBreak/>
         <w:t>La</w:t>
       </w:r>
       <w:r>
@@ -4581,7 +5009,6 @@
         <w:jc w:val="both"/>
       </w:pPr>
       <w:r>
-        <w:lastRenderedPageBreak/>
         <w:t xml:space="preserve">“UNROLL_CORDINATE” indica </w:t>
       </w:r>
       <w:r>
@@ -4903,6 +5330,7 @@
         <w:rPr>
           <w:noProof/>
         </w:rPr>
+        <w:lastRenderedPageBreak/>
         <w:drawing>
           <wp:anchor distT="0" distB="0" distL="114300" distR="114300" simplePos="0" relativeHeight="251671552" behindDoc="0" locked="0" layoutInCell="1" allowOverlap="1" wp14:anchorId="1EAAB618" wp14:editId="49BA5267">
             <wp:simplePos x="0" y="0"/>
@@ -5841,9 +6269,9 @@
           <w:color w:val="1F3864" w:themeColor="accent1" w:themeShade="80"/>
         </w:rPr>
       </w:pPr>
-      <w:bookmarkStart w:id="23" w:name="_Toc93424905"/>
-      <w:bookmarkStart w:id="24" w:name="_Toc93574358"/>
-      <w:bookmarkStart w:id="25" w:name="_Toc93765159"/>
+      <w:bookmarkStart w:id="24" w:name="_Toc93424905"/>
+      <w:bookmarkStart w:id="25" w:name="_Toc93574358"/>
+      <w:bookmarkStart w:id="26" w:name="_Toc93770675"/>
       <w:r>
         <w:rPr>
           <w:b/>
@@ -5853,9 +6281,9 @@
         <w:lastRenderedPageBreak/>
         <w:t>Calcola valore F</w:t>
       </w:r>
-      <w:bookmarkEnd w:id="23"/>
       <w:bookmarkEnd w:id="24"/>
       <w:bookmarkEnd w:id="25"/>
+      <w:bookmarkEnd w:id="26"/>
     </w:p>
     <w:p>
       <w:pPr>
@@ -5872,36 +6300,109 @@
         <w:jc w:val="both"/>
       </w:pPr>
       <w:r>
+        <w:t>La funzione come suggerisce il nome stesso “calcola_val_f” calcola il valore della F in un punto</w:t>
+      </w:r>
+      <w:r>
+        <w:t>,</w:t>
+      </w:r>
+      <w:r>
+        <w:t xml:space="preserve"> </w:t>
+      </w:r>
+      <w:r>
+        <w:t xml:space="preserve">nello specifico, </w:t>
+      </w:r>
+      <w:r>
+        <w:t>viene calcolat</w:t>
+      </w:r>
+      <w:r>
+        <w:t>o</w:t>
+      </w:r>
+      <w:r>
+        <w:t xml:space="preserve"> il valore della funzione per ogni pesce (che rappresenta un punto). </w:t>
+      </w:r>
+      <w:r>
+        <w:t>Si noti che ad</w:t>
+      </w:r>
+      <w:r>
+        <w:t xml:space="preserve"> essere tradotto in </w:t>
+      </w:r>
+      <w:r>
+        <w:t>linguaggio di basso livello</w:t>
+      </w:r>
+      <w:r>
+        <w:t xml:space="preserve"> non è l’intera operazione, ma solamente il calcolo de “x</w:t>
+      </w:r>
+      <w:r>
+        <w:rPr>
+          <w:vertAlign w:val="superscript"/>
+        </w:rPr>
+        <w:t>2</w:t>
+      </w:r>
+      <w:r>
+        <w:t>” e “c*x”</w:t>
+      </w:r>
+      <w:r>
+        <w:t>.</w:t>
+      </w:r>
+      <w:r>
+        <w:t xml:space="preserve"> </w:t>
+      </w:r>
+      <w:r>
+        <w:t>I</w:t>
+      </w:r>
+      <w:r>
+        <w:t xml:space="preserve">l resto dell’operazione </w:t>
+      </w:r>
+      <w:proofErr w:type="gramStart"/>
+      <w:r>
+        <w:t>è effettuata</w:t>
+      </w:r>
+      <w:proofErr w:type="gramEnd"/>
+      <w:r>
+        <w:t xml:space="preserve"> in C utilizzando </w:t>
+      </w:r>
+      <w:r>
+        <w:t>i seguenti</w:t>
+      </w:r>
+      <w:r>
+        <w:t xml:space="preserve"> dati</w:t>
+      </w:r>
+      <w:r>
+        <w:t>:</w:t>
+      </w:r>
+    </w:p>
+    <w:p>
+      <w:pPr>
+        <w:pStyle w:val="Standard"/>
+        <w:jc w:val="both"/>
+      </w:pPr>
+      <w:r>
         <w:rPr>
           <w:noProof/>
         </w:rPr>
         <w:drawing>
-          <wp:anchor distT="0" distB="0" distL="114300" distR="114300" simplePos="0" relativeHeight="17" behindDoc="0" locked="0" layoutInCell="1" allowOverlap="1" wp14:anchorId="13BE4398" wp14:editId="572A8FF4">
-            <wp:simplePos x="0" y="0"/>
-            <wp:positionH relativeFrom="margin">
-              <wp:align>center</wp:align>
-            </wp:positionH>
-            <wp:positionV relativeFrom="paragraph">
-              <wp:posOffset>1014730</wp:posOffset>
-            </wp:positionV>
-            <wp:extent cx="5308600" cy="1184910"/>
-            <wp:effectExtent l="152400" t="152400" r="234950" b="224790"/>
-            <wp:wrapTopAndBottom/>
-            <wp:docPr id="18" name="Immagine 18" descr="Immagine che contiene testo&#10;&#10;Descrizione generata automaticamente"/>
-            <wp:cNvGraphicFramePr/>
+          <wp:inline distT="0" distB="0" distL="0" distR="0" wp14:anchorId="1C6D3D5F" wp14:editId="5C31AAAE">
+            <wp:extent cx="6120130" cy="1311275"/>
+            <wp:effectExtent l="152400" t="152400" r="223520" b="231775"/>
+            <wp:docPr id="60" name="Immagine 60" descr="Immagine che contiene testo&#10;&#10;Descrizione generata automaticamente"/>
+            <wp:cNvGraphicFramePr>
+              <a:graphicFrameLocks xmlns:a="http://schemas.openxmlformats.org/drawingml/2006/main" noChangeAspect="1"/>
+            </wp:cNvGraphicFramePr>
             <a:graphic xmlns:a="http://schemas.openxmlformats.org/drawingml/2006/main">
               <a:graphicData uri="http://schemas.openxmlformats.org/drawingml/2006/picture">
                 <pic:pic xmlns:pic="http://schemas.openxmlformats.org/drawingml/2006/picture">
                   <pic:nvPicPr>
-                    <pic:cNvPr id="0" name=""/>
+                    <pic:cNvPr id="60" name="Immagine 60" descr="Immagine che contiene testo&#10;&#10;Descrizione generata automaticamente"/>
                     <pic:cNvPicPr/>
                   </pic:nvPicPr>
                   <pic:blipFill>
-                    <a:blip r:embed="rId28">
-                      <a:lum/>
-                      <a:alphaModFix/>
+                    <a:blip r:embed="rId28" cstate="print">
+                      <a:extLst>
+                        <a:ext uri="{28A0092B-C50C-407E-A947-70E740481C1C}">
+                          <a14:useLocalDpi xmlns:a14="http://schemas.microsoft.com/office/drawing/2010/main" val="0"/>
+                        </a:ext>
+                      </a:extLst>
                     </a:blip>
-                    <a:srcRect/>
                     <a:stretch>
                       <a:fillRect/>
                     </a:stretch>
@@ -5909,7 +6410,7 @@
                   <pic:spPr>
                     <a:xfrm>
                       <a:off x="0" y="0"/>
-                      <a:ext cx="5308600" cy="1184910"/>
+                      <a:ext cx="6120130" cy="1311275"/>
                     </a:xfrm>
                     <a:prstGeom prst="rect">
                       <a:avLst/>
@@ -5931,92 +6432,9 @@
                 </pic:pic>
               </a:graphicData>
             </a:graphic>
-            <wp14:sizeRelH relativeFrom="margin">
-              <wp14:pctWidth>0</wp14:pctWidth>
-            </wp14:sizeRelH>
-            <wp14:sizeRelV relativeFrom="margin">
-              <wp14:pctHeight>0</wp14:pctHeight>
-            </wp14:sizeRelV>
-          </wp:anchor>
+          </wp:inline>
         </w:drawing>
       </w:r>
-      <w:r>
-        <w:t>La funzione come suggerisce il nome stesso “calcola_val_f” calcola il valore della F in un punto</w:t>
-      </w:r>
-      <w:r>
-        <w:t>,</w:t>
-      </w:r>
-      <w:r>
-        <w:t xml:space="preserve"> </w:t>
-      </w:r>
-      <w:r>
-        <w:t xml:space="preserve">nello specifico, </w:t>
-      </w:r>
-      <w:r>
-        <w:t>viene calcolat</w:t>
-      </w:r>
-      <w:r>
-        <w:t>o</w:t>
-      </w:r>
-      <w:r>
-        <w:t xml:space="preserve"> il valore della funzione per ogni pesce (che rappresenta un punto). </w:t>
-      </w:r>
-      <w:r>
-        <w:t>Si noti che ad</w:t>
-      </w:r>
-      <w:r>
-        <w:t xml:space="preserve"> essere tradotto in </w:t>
-      </w:r>
-      <w:r>
-        <w:t>linguaggio di basso livello</w:t>
-      </w:r>
-      <w:r>
-        <w:t xml:space="preserve"> non è l’intera operazione, ma solamente il calcolo de “x</w:t>
-      </w:r>
-      <w:r>
-        <w:rPr>
-          <w:vertAlign w:val="superscript"/>
-        </w:rPr>
-        <w:t>2</w:t>
-      </w:r>
-      <w:r>
-        <w:t>” e “c*x”</w:t>
-      </w:r>
-      <w:r>
-        <w:t>.</w:t>
-      </w:r>
-      <w:r>
-        <w:t xml:space="preserve"> </w:t>
-      </w:r>
-      <w:r>
-        <w:t>I</w:t>
-      </w:r>
-      <w:r>
-        <w:t xml:space="preserve">l resto dell’operazione </w:t>
-      </w:r>
-      <w:proofErr w:type="gramStart"/>
-      <w:r>
-        <w:t>è effettuata</w:t>
-      </w:r>
-      <w:proofErr w:type="gramEnd"/>
-      <w:r>
-        <w:t xml:space="preserve"> in C utilizzando </w:t>
-      </w:r>
-      <w:r>
-        <w:t>i seguenti</w:t>
-      </w:r>
-      <w:r>
-        <w:t xml:space="preserve"> dati</w:t>
-      </w:r>
-      <w:r>
-        <w:t>:</w:t>
-      </w:r>
-    </w:p>
-    <w:p>
-      <w:pPr>
-        <w:pStyle w:val="Standard"/>
-        <w:jc w:val="both"/>
-      </w:pPr>
     </w:p>
     <w:p>
       <w:pPr>
@@ -6162,22 +6580,266 @@
     </w:p>
     <w:p>
       <w:pPr>
-        <w:pStyle w:val="Standard"/>
-        <w:jc w:val="both"/>
-      </w:pPr>
-    </w:p>
-    <w:p>
-      <w:pPr>
-        <w:pStyle w:val="Standard"/>
-        <w:jc w:val="both"/>
-      </w:pPr>
-      <w:r>
-        <w:t>***INSERIRE SPECIFICHE OPENMP STEFANO PERNA***</w:t>
-      </w:r>
-    </w:p>
-    <w:p>
-      <w:pPr>
-        <w:pStyle w:val="Standard"/>
+        <w:pStyle w:val="Titolo3"/>
+      </w:pPr>
+      <w:bookmarkStart w:id="27" w:name="_Toc93770676"/>
+      <w:r>
+        <w:t xml:space="preserve">Utilizzo della libreria </w:t>
+      </w:r>
+      <w:r>
+        <w:rPr>
+          <w:i/>
+          <w:iCs/>
+        </w:rPr>
+        <w:t>OpenMP</w:t>
+      </w:r>
+      <w:bookmarkEnd w:id="27"/>
+    </w:p>
+    <w:p>
+      <w:pPr>
+        <w:jc w:val="both"/>
+      </w:pPr>
+      <w:r>
+        <w:t xml:space="preserve">La libreria </w:t>
+      </w:r>
+      <w:r>
+        <w:rPr>
+          <w:i/>
+          <w:iCs/>
+        </w:rPr>
+        <w:t xml:space="preserve">OpenMP </w:t>
+      </w:r>
+      <w:r>
+        <w:t xml:space="preserve">permette di </w:t>
+      </w:r>
+      <w:r>
+        <w:t>generare</w:t>
+      </w:r>
+      <w:r>
+        <w:t xml:space="preserve"> codice, a tempo di compilazione, che può essere eseguito in parallelo da più thread</w:t>
+      </w:r>
+      <w:r>
+        <w:t xml:space="preserve"> in modo semplice e intuitivo grazie all’utilizzo di alcune direttive. In questo progetto il suo utilizzo si è limitato esclusivamente alla parallelizzazione di alcuni cicli for, ritenuti essere più dispendiosi in termini di complessità di calcolo rispetto ad altri. Per far ciò è stato introdotto, prima di ogni ciclo for interessato la seguente direttiva: </w:t>
+      </w:r>
+    </w:p>
+    <w:p>
+      <w:pPr>
+        <w:jc w:val="center"/>
+        <w:rPr>
+          <w:rFonts w:ascii="Courier New" w:hAnsi="Courier New" w:cs="Courier New"/>
+          <w:i/>
+          <w:iCs/>
+        </w:rPr>
+      </w:pPr>
+      <w:r>
+        <w:rPr>
+          <w:rFonts w:ascii="Courier New" w:hAnsi="Courier New" w:cs="Courier New"/>
+          <w:i/>
+          <w:iCs/>
+          <w:highlight w:val="lightGray"/>
+        </w:rPr>
+        <w:t xml:space="preserve">#pragma </w:t>
+      </w:r>
+      <w:proofErr w:type="spellStart"/>
+      <w:r>
+        <w:rPr>
+          <w:rFonts w:ascii="Courier New" w:hAnsi="Courier New" w:cs="Courier New"/>
+          <w:i/>
+          <w:iCs/>
+          <w:highlight w:val="lightGray"/>
+        </w:rPr>
+        <w:t>omp</w:t>
+      </w:r>
+      <w:proofErr w:type="spellEnd"/>
+      <w:r>
+        <w:rPr>
+          <w:rFonts w:ascii="Courier New" w:hAnsi="Courier New" w:cs="Courier New"/>
+          <w:i/>
+          <w:iCs/>
+          <w:highlight w:val="lightGray"/>
+        </w:rPr>
+        <w:t xml:space="preserve"> </w:t>
+      </w:r>
+      <w:proofErr w:type="spellStart"/>
+      <w:r>
+        <w:rPr>
+          <w:rFonts w:ascii="Courier New" w:hAnsi="Courier New" w:cs="Courier New"/>
+          <w:i/>
+          <w:iCs/>
+          <w:highlight w:val="lightGray"/>
+        </w:rPr>
+        <w:t>parallel</w:t>
+      </w:r>
+      <w:proofErr w:type="spellEnd"/>
+      <w:r>
+        <w:rPr>
+          <w:rFonts w:ascii="Courier New" w:hAnsi="Courier New" w:cs="Courier New"/>
+          <w:i/>
+          <w:iCs/>
+          <w:highlight w:val="lightGray"/>
+        </w:rPr>
+        <w:t xml:space="preserve"> for.</w:t>
+      </w:r>
+    </w:p>
+    <w:p>
+      <w:pPr>
+        <w:jc w:val="both"/>
+      </w:pPr>
+      <w:r>
+        <w:t xml:space="preserve">Quest’ultima indica al compilatore di parallelizzare il blocco contenuto all’interno del </w:t>
+      </w:r>
+      <w:r>
+        <w:rPr>
+          <w:i/>
+          <w:iCs/>
+        </w:rPr>
+        <w:t>for</w:t>
+      </w:r>
+      <w:r>
+        <w:t>.</w:t>
+      </w:r>
+      <w:r>
+        <w:t xml:space="preserve"> </w:t>
+      </w:r>
+      <w:r>
+        <w:rPr>
+          <w:i/>
+          <w:iCs/>
+        </w:rPr>
+        <w:t>OpenMP</w:t>
+      </w:r>
+      <w:r>
+        <w:t>, automaticamente avvierà tanti thread quanti sono i core disponibili sulla macchina</w:t>
+      </w:r>
+      <w:r>
+        <w:t>. I</w:t>
+      </w:r>
+      <w:r>
+        <w:t>noltre</w:t>
+      </w:r>
+      <w:r>
+        <w:t>,</w:t>
+      </w:r>
+      <w:r>
+        <w:t xml:space="preserve"> ogni variabile dichiarata all’interno del blocco di codice del </w:t>
+      </w:r>
+      <w:r>
+        <w:rPr>
+          <w:i/>
+          <w:iCs/>
+        </w:rPr>
+        <w:t>for</w:t>
+      </w:r>
+      <w:r>
+        <w:t xml:space="preserve"> è </w:t>
+      </w:r>
+      <w:r>
+        <w:t>ad uso esclusivo di ogni singolo thread, in</w:t>
+      </w:r>
+      <w:r>
+        <w:t xml:space="preserve"> modo che non ci sia</w:t>
+      </w:r>
+      <w:r>
+        <w:t xml:space="preserve"> </w:t>
+      </w:r>
+      <w:r>
+        <w:rPr>
+          <w:i/>
+          <w:iCs/>
+        </w:rPr>
+        <w:t xml:space="preserve">race </w:t>
+      </w:r>
+      <w:proofErr w:type="spellStart"/>
+      <w:r>
+        <w:rPr>
+          <w:i/>
+          <w:iCs/>
+        </w:rPr>
+        <w:t>condition</w:t>
+      </w:r>
+      <w:proofErr w:type="spellEnd"/>
+      <w:r>
+        <w:t>.</w:t>
+      </w:r>
+    </w:p>
+    <w:p>
+      <w:pPr>
+        <w:jc w:val="both"/>
+      </w:pPr>
+      <w:r>
+        <w:rPr>
+          <w:rFonts w:asciiTheme="minorHAnsi" w:hAnsiTheme="minorHAnsi" w:cstheme="minorHAnsi"/>
+        </w:rPr>
+        <w:t>Inizialmente si era pensato di utilizzare il</w:t>
+      </w:r>
+      <w:r>
+        <w:rPr>
+          <w:rFonts w:asciiTheme="minorHAnsi" w:hAnsiTheme="minorHAnsi" w:cstheme="minorHAnsi"/>
+        </w:rPr>
+        <w:t xml:space="preserve"> parametro</w:t>
+      </w:r>
+      <w:r>
+        <w:rPr>
+          <w:rFonts w:asciiTheme="minorHAnsi" w:hAnsiTheme="minorHAnsi" w:cstheme="minorHAnsi"/>
+        </w:rPr>
+        <w:t xml:space="preserve"> </w:t>
+      </w:r>
+      <w:proofErr w:type="spellStart"/>
+      <w:r>
+        <w:rPr>
+          <w:i/>
+          <w:iCs/>
+        </w:rPr>
+        <w:t>num_</w:t>
+      </w:r>
+      <w:proofErr w:type="gramStart"/>
+      <w:r>
+        <w:rPr>
+          <w:i/>
+          <w:iCs/>
+        </w:rPr>
+        <w:t>threads</w:t>
+      </w:r>
+      <w:proofErr w:type="spellEnd"/>
+      <w:r>
+        <w:rPr>
+          <w:i/>
+          <w:iCs/>
+        </w:rPr>
+        <w:t>(</w:t>
+      </w:r>
+      <w:proofErr w:type="gramEnd"/>
+      <w:r>
+        <w:rPr>
+          <w:i/>
+          <w:iCs/>
+        </w:rPr>
+        <w:t>MAX_NUM_THREADS)</w:t>
+      </w:r>
+      <w:r>
+        <w:rPr>
+          <w:rFonts w:asciiTheme="minorHAnsi" w:hAnsiTheme="minorHAnsi" w:cstheme="minorHAnsi"/>
+        </w:rPr>
+        <w:t xml:space="preserve"> in modo da </w:t>
+      </w:r>
+      <w:r>
+        <w:t xml:space="preserve">fissare un numero di thread da utilizzare nei blocchi di codice parallelizzati </w:t>
+      </w:r>
+      <w:r>
+        <w:t>così da evitare rallentamenti nel caso in cui la macchina</w:t>
+      </w:r>
+      <w:r>
+        <w:t xml:space="preserve"> sia già occupata nell'eseguire altri </w:t>
+      </w:r>
+      <w:r>
+        <w:t>processi</w:t>
+      </w:r>
+      <w:r>
+        <w:t>.</w:t>
+      </w:r>
+    </w:p>
+    <w:p>
+      <w:pPr>
         <w:jc w:val="both"/>
       </w:pPr>
     </w:p>
@@ -6864,9 +7526,9 @@
           <w:color w:val="1F3864" w:themeColor="accent1" w:themeShade="80"/>
         </w:rPr>
       </w:pPr>
-      <w:bookmarkStart w:id="26" w:name="_Toc93424906"/>
-      <w:bookmarkStart w:id="27" w:name="_Toc93574359"/>
-      <w:bookmarkStart w:id="28" w:name="_Toc93765160"/>
+      <w:bookmarkStart w:id="28" w:name="_Toc93424906"/>
+      <w:bookmarkStart w:id="29" w:name="_Toc93574359"/>
+      <w:bookmarkStart w:id="30" w:name="_Toc93770677"/>
       <w:r>
         <w:rPr>
           <w:b/>
@@ -6875,9 +7537,9 @@
         </w:rPr>
         <w:t>Movimento individuale</w:t>
       </w:r>
-      <w:bookmarkEnd w:id="26"/>
-      <w:bookmarkEnd w:id="27"/>
       <w:bookmarkEnd w:id="28"/>
+      <w:bookmarkEnd w:id="29"/>
+      <w:bookmarkEnd w:id="30"/>
     </w:p>
     <w:p>
       <w:pPr>
@@ -6889,32 +7551,36 @@
           <w:noProof/>
         </w:rPr>
         <w:drawing>
-          <wp:anchor distT="0" distB="0" distL="114300" distR="114300" simplePos="0" relativeHeight="21" behindDoc="0" locked="0" layoutInCell="1" allowOverlap="1" wp14:anchorId="5B1E9694" wp14:editId="0B317458">
+          <wp:anchor distT="0" distB="0" distL="114300" distR="114300" simplePos="0" relativeHeight="251693056" behindDoc="0" locked="0" layoutInCell="1" allowOverlap="1" wp14:anchorId="7133CE98" wp14:editId="2A067502">
             <wp:simplePos x="0" y="0"/>
             <wp:positionH relativeFrom="margin">
-              <wp:posOffset>1887220</wp:posOffset>
+              <wp:align>center</wp:align>
             </wp:positionH>
             <wp:positionV relativeFrom="paragraph">
-              <wp:posOffset>650875</wp:posOffset>
+              <wp:posOffset>697636</wp:posOffset>
             </wp:positionV>
-            <wp:extent cx="2658110" cy="448310"/>
-            <wp:effectExtent l="0" t="0" r="8890" b="8890"/>
+            <wp:extent cx="4447641" cy="409785"/>
+            <wp:effectExtent l="0" t="0" r="0" b="9525"/>
             <wp:wrapTopAndBottom/>
-            <wp:docPr id="21" name="Immagine 22"/>
-            <wp:cNvGraphicFramePr/>
+            <wp:docPr id="55" name="Immagine 55"/>
+            <wp:cNvGraphicFramePr>
+              <a:graphicFrameLocks xmlns:a="http://schemas.openxmlformats.org/drawingml/2006/main" noChangeAspect="1"/>
+            </wp:cNvGraphicFramePr>
             <a:graphic xmlns:a="http://schemas.openxmlformats.org/drawingml/2006/main">
               <a:graphicData uri="http://schemas.openxmlformats.org/drawingml/2006/picture">
                 <pic:pic xmlns:pic="http://schemas.openxmlformats.org/drawingml/2006/picture">
                   <pic:nvPicPr>
-                    <pic:cNvPr id="0" name=""/>
+                    <pic:cNvPr id="55" name="Immagine 55"/>
                     <pic:cNvPicPr/>
                   </pic:nvPicPr>
                   <pic:blipFill>
-                    <a:blip r:embed="rId31">
-                      <a:lum/>
-                      <a:alphaModFix/>
+                    <a:blip r:embed="rId31" cstate="print">
+                      <a:extLst>
+                        <a:ext uri="{28A0092B-C50C-407E-A947-70E740481C1C}">
+                          <a14:useLocalDpi xmlns:a14="http://schemas.microsoft.com/office/drawing/2010/main" val="0"/>
+                        </a:ext>
+                      </a:extLst>
                     </a:blip>
-                    <a:srcRect/>
                     <a:stretch>
                       <a:fillRect/>
                     </a:stretch>
@@ -6922,26 +7588,15 @@
                   <pic:spPr>
                     <a:xfrm>
                       <a:off x="0" y="0"/>
-                      <a:ext cx="2658110" cy="448310"/>
+                      <a:ext cx="4447641" cy="409785"/>
                     </a:xfrm>
                     <a:prstGeom prst="rect">
                       <a:avLst/>
                     </a:prstGeom>
-                    <a:noFill/>
-                    <a:ln>
-                      <a:noFill/>
-                      <a:prstDash/>
-                    </a:ln>
                   </pic:spPr>
                 </pic:pic>
               </a:graphicData>
             </a:graphic>
-            <wp14:sizeRelH relativeFrom="margin">
-              <wp14:pctWidth>0</wp14:pctWidth>
-            </wp14:sizeRelH>
-            <wp14:sizeRelV relativeFrom="margin">
-              <wp14:pctHeight>0</wp14:pctHeight>
-            </wp14:sizeRelV>
           </wp:anchor>
         </w:drawing>
       </w:r>
@@ -6967,10 +7622,18 @@
         <w:t>L’obbiettivo di questa funzione è quello di effettuare uno spostamento casuale</w:t>
       </w:r>
       <w:r>
-        <w:t xml:space="preserve"> per</w:t>
-      </w:r>
-      <w:r>
-        <w:t xml:space="preserve">  ogni pesce</w:t>
+        <w:t xml:space="preserve"> </w:t>
+      </w:r>
+      <w:proofErr w:type="gramStart"/>
+      <w:r>
+        <w:t>per</w:t>
+      </w:r>
+      <w:r>
+        <w:t xml:space="preserve">  ogni</w:t>
+      </w:r>
+      <w:proofErr w:type="gramEnd"/>
+      <w:r>
+        <w:t xml:space="preserve"> pesce</w:t>
       </w:r>
       <w:r>
         <w:t>,</w:t>
@@ -6990,99 +7653,6 @@
         <w:pStyle w:val="Standard"/>
         <w:jc w:val="both"/>
       </w:pPr>
-      <w:r>
-        <w:t>Come si può notare questa funzione fa uso dei numeri casuali</w:t>
-      </w:r>
-      <w:r>
-        <w:t>, la cui gestione sarà analizzata in “</w:t>
-      </w:r>
-      <w:r>
-        <w:t>calcol</w:t>
-      </w:r>
-      <w:r>
-        <w:t>a_</w:t>
-      </w:r>
-      <w:r>
-        <w:t>y</w:t>
-      </w:r>
-      <w:r>
-        <w:t>”</w:t>
-      </w:r>
-      <w:r>
-        <w:t>.</w:t>
-      </w:r>
-      <w:r>
-        <w:t xml:space="preserve"> </w:t>
-      </w:r>
-      <w:r>
-        <w:t xml:space="preserve">La funzione non è interamente tradotta in </w:t>
-      </w:r>
-      <w:r>
-        <w:t>A</w:t>
-      </w:r>
-      <w:r>
-        <w:t>ssembly, ma solo alcune sue parti lo sono.</w:t>
-      </w:r>
-      <w:r>
-        <w:t xml:space="preserve"> </w:t>
-      </w:r>
-      <w:r>
-        <w:t xml:space="preserve">In particolare, si prende in analisi la versione senza </w:t>
-      </w:r>
-      <w:r>
-        <w:t xml:space="preserve">la </w:t>
-      </w:r>
-      <w:r>
-        <w:t>direttiv</w:t>
-      </w:r>
-      <w:r>
-        <w:t>a</w:t>
-      </w:r>
-      <w:r>
-        <w:t xml:space="preserve"> openMP (</w:t>
-      </w:r>
-      <w:r>
-        <w:t>la</w:t>
-      </w:r>
-      <w:r>
-        <w:t xml:space="preserve"> </w:t>
-      </w:r>
-      <w:r>
-        <w:t>discussione fatta</w:t>
-      </w:r>
-      <w:r>
-        <w:t xml:space="preserve"> </w:t>
-      </w:r>
-      <w:r>
-        <w:t xml:space="preserve">in precedenza circa </w:t>
-      </w:r>
-      <w:r>
-        <w:t xml:space="preserve">la versione parallelizzata con openMP </w:t>
-      </w:r>
-      <w:r>
-        <w:t>ha</w:t>
-      </w:r>
-      <w:r>
-        <w:t xml:space="preserve"> </w:t>
-      </w:r>
-      <w:r>
-        <w:t xml:space="preserve">la medesima </w:t>
-      </w:r>
-      <w:r>
-        <w:t>valenza</w:t>
-      </w:r>
-      <w:r>
-        <w:t xml:space="preserve"> anche </w:t>
-      </w:r>
-      <w:r>
-        <w:t>in</w:t>
-      </w:r>
-      <w:r>
-        <w:t xml:space="preserve"> questo caso).</w:t>
-      </w:r>
-      <w:r>
-        <w:t xml:space="preserve"> </w:t>
-      </w:r>
     </w:p>
     <w:p>
       <w:pPr>
@@ -7094,13 +7664,13 @@
           <w:noProof/>
         </w:rPr>
         <w:drawing>
-          <wp:anchor distT="0" distB="0" distL="114300" distR="114300" simplePos="0" relativeHeight="20" behindDoc="0" locked="0" layoutInCell="1" allowOverlap="1" wp14:anchorId="36A31AB6" wp14:editId="169E4074">
+          <wp:anchor distT="0" distB="0" distL="114300" distR="114300" simplePos="0" relativeHeight="20" behindDoc="0" locked="0" layoutInCell="1" allowOverlap="1" wp14:anchorId="36A31AB6" wp14:editId="749AB5A4">
             <wp:simplePos x="0" y="0"/>
             <wp:positionH relativeFrom="margin">
-              <wp:posOffset>278765</wp:posOffset>
+              <wp:align>center</wp:align>
             </wp:positionH>
             <wp:positionV relativeFrom="paragraph">
-              <wp:posOffset>507365</wp:posOffset>
+              <wp:posOffset>1493327</wp:posOffset>
             </wp:positionV>
             <wp:extent cx="5486400" cy="2759710"/>
             <wp:effectExtent l="152400" t="152400" r="228600" b="231140"/>
@@ -7159,14 +7729,219 @@
         </w:drawing>
       </w:r>
       <w:r>
-        <w:t>***STEFANO PERNA INTERVIENI*** LIN PER INTERVIENE WWW.PORNHUB.COM</w:t>
-      </w:r>
-    </w:p>
-    <w:p>
-      <w:pPr>
-        <w:pStyle w:val="Standard"/>
-        <w:jc w:val="both"/>
-      </w:pPr>
+        <w:t>Come si può notare questa funzione fa uso dei numeri casuali</w:t>
+      </w:r>
+      <w:r>
+        <w:t>, la cui gestione sarà analizzata in “</w:t>
+      </w:r>
+      <w:r>
+        <w:t>calcol</w:t>
+      </w:r>
+      <w:r>
+        <w:t>a_</w:t>
+      </w:r>
+      <w:r>
+        <w:t>y</w:t>
+      </w:r>
+      <w:r>
+        <w:t>”</w:t>
+      </w:r>
+      <w:r>
+        <w:t>.</w:t>
+      </w:r>
+      <w:r>
+        <w:t xml:space="preserve"> </w:t>
+      </w:r>
+      <w:r>
+        <w:t xml:space="preserve">La funzione non è interamente tradotta in </w:t>
+      </w:r>
+      <w:r>
+        <w:t>A</w:t>
+      </w:r>
+      <w:r>
+        <w:t>ssembly, ma solo alcune sue parti lo sono.</w:t>
+      </w:r>
+      <w:r>
+        <w:t xml:space="preserve"> </w:t>
+      </w:r>
+      <w:r>
+        <w:t xml:space="preserve">In particolare, si prende in analisi la versione senza </w:t>
+      </w:r>
+      <w:r>
+        <w:t xml:space="preserve">la </w:t>
+      </w:r>
+      <w:r>
+        <w:t>direttiv</w:t>
+      </w:r>
+      <w:r>
+        <w:t>a</w:t>
+      </w:r>
+      <w:r>
+        <w:t xml:space="preserve"> </w:t>
+      </w:r>
+      <w:proofErr w:type="spellStart"/>
+      <w:r>
+        <w:t>openMP</w:t>
+      </w:r>
+      <w:proofErr w:type="spellEnd"/>
+      <w:r>
+        <w:t xml:space="preserve"> </w:t>
+      </w:r>
+      <w:r>
+        <w:t xml:space="preserve">in quanto </w:t>
+      </w:r>
+      <w:r>
+        <w:t>la</w:t>
+      </w:r>
+      <w:r>
+        <w:t xml:space="preserve"> </w:t>
+      </w:r>
+      <w:r>
+        <w:t>discussione fatta</w:t>
+      </w:r>
+      <w:r>
+        <w:t xml:space="preserve"> </w:t>
+      </w:r>
+      <w:r>
+        <w:t xml:space="preserve">in precedenza circa </w:t>
+      </w:r>
+      <w:r>
+        <w:t xml:space="preserve">la versione parallelizzata con openMP </w:t>
+      </w:r>
+      <w:r>
+        <w:t>ha</w:t>
+      </w:r>
+      <w:r>
+        <w:t xml:space="preserve"> </w:t>
+      </w:r>
+      <w:r>
+        <w:t xml:space="preserve">la medesima </w:t>
+      </w:r>
+      <w:r>
+        <w:t>valenza</w:t>
+      </w:r>
+      <w:r>
+        <w:t xml:space="preserve"> anche </w:t>
+      </w:r>
+      <w:r>
+        <w:t>in</w:t>
+      </w:r>
+      <w:r>
+        <w:t xml:space="preserve"> questo caso</w:t>
+      </w:r>
+      <w:r>
+        <w:t xml:space="preserve">, ad eccezione dell’utilizzo della direttiva </w:t>
+      </w:r>
+      <w:r>
+        <w:rPr>
+          <w:rFonts w:ascii="Courier New" w:hAnsi="Courier New" w:cs="Courier New"/>
+          <w:i/>
+          <w:iCs/>
+          <w:highlight w:val="lightGray"/>
+        </w:rPr>
+        <w:t xml:space="preserve">#pragma </w:t>
+      </w:r>
+      <w:proofErr w:type="spellStart"/>
+      <w:r>
+        <w:rPr>
+          <w:rFonts w:ascii="Courier New" w:hAnsi="Courier New" w:cs="Courier New"/>
+          <w:i/>
+          <w:iCs/>
+          <w:highlight w:val="lightGray"/>
+        </w:rPr>
+        <w:t>omp</w:t>
+      </w:r>
+      <w:proofErr w:type="spellEnd"/>
+      <w:r>
+        <w:rPr>
+          <w:rFonts w:ascii="Courier New" w:hAnsi="Courier New" w:cs="Courier New"/>
+          <w:i/>
+          <w:iCs/>
+          <w:highlight w:val="lightGray"/>
+        </w:rPr>
+        <w:t xml:space="preserve"> </w:t>
+      </w:r>
+      <w:proofErr w:type="spellStart"/>
+      <w:proofErr w:type="gramStart"/>
+      <w:r>
+        <w:rPr>
+          <w:rFonts w:ascii="Courier New" w:hAnsi="Courier New" w:cs="Courier New"/>
+          <w:i/>
+          <w:iCs/>
+          <w:highlight w:val="lightGray"/>
+        </w:rPr>
+        <w:t>critical</w:t>
+      </w:r>
+      <w:proofErr w:type="spellEnd"/>
+      <w:r>
+        <w:rPr>
+          <w:rFonts w:ascii="Courier New" w:hAnsi="Courier New" w:cs="Courier New"/>
+          <w:i/>
+          <w:iCs/>
+          <w:highlight w:val="lightGray"/>
+        </w:rPr>
+        <w:t>{</w:t>
+      </w:r>
+      <w:proofErr w:type="gramEnd"/>
+      <w:r>
+        <w:rPr>
+          <w:rFonts w:ascii="Courier New" w:hAnsi="Courier New" w:cs="Courier New"/>
+          <w:i/>
+          <w:iCs/>
+          <w:highlight w:val="lightGray"/>
+        </w:rPr>
+        <w:t>…}</w:t>
+      </w:r>
+      <w:r>
+        <w:rPr>
+          <w:rFonts w:ascii="Courier New" w:hAnsi="Courier New" w:cs="Courier New"/>
+          <w:i/>
+          <w:iCs/>
+        </w:rPr>
+        <w:t xml:space="preserve"> </w:t>
+      </w:r>
+      <w:r>
+        <w:rPr>
+          <w:rFonts w:asciiTheme="minorHAnsi" w:hAnsiTheme="minorHAnsi" w:cstheme="minorHAnsi"/>
+        </w:rPr>
+        <w:t>che racchiude i</w:t>
+      </w:r>
+      <w:r>
+        <w:rPr>
+          <w:rFonts w:asciiTheme="minorHAnsi" w:hAnsiTheme="minorHAnsi" w:cstheme="minorHAnsi"/>
+        </w:rPr>
+        <w:t>l blocco di c</w:t>
+      </w:r>
+      <w:r>
+        <w:rPr>
+          <w:rFonts w:asciiTheme="minorHAnsi" w:hAnsiTheme="minorHAnsi" w:cstheme="minorHAnsi"/>
+        </w:rPr>
+        <w:t xml:space="preserve">odice </w:t>
+      </w:r>
+      <w:r>
+        <w:rPr>
+          <w:rFonts w:asciiTheme="minorHAnsi" w:hAnsiTheme="minorHAnsi" w:cstheme="minorHAnsi"/>
+        </w:rPr>
+        <w:t xml:space="preserve">in riga </w:t>
+      </w:r>
+      <w:r>
+        <w:t xml:space="preserve">408 in modo che l’aggiornamento della variabile </w:t>
+      </w:r>
+      <w:proofErr w:type="spellStart"/>
+      <w:r>
+        <w:rPr>
+          <w:i/>
+          <w:iCs/>
+        </w:rPr>
+        <w:t>mindeltaf</w:t>
+      </w:r>
+      <w:proofErr w:type="spellEnd"/>
+      <w:r>
+        <w:t xml:space="preserve"> venga effettuato</w:t>
+      </w:r>
+      <w:r>
+        <w:t xml:space="preserve"> da un solo thread per volta e non ci siano problemi di inconsistenza.</w:t>
+      </w:r>
     </w:p>
     <w:p>
       <w:pPr>
@@ -7278,9 +8053,9 @@
           <w:color w:val="1F3864" w:themeColor="accent1" w:themeShade="80"/>
         </w:rPr>
       </w:pPr>
-      <w:bookmarkStart w:id="29" w:name="_Toc93424907"/>
-      <w:bookmarkStart w:id="30" w:name="_Toc93574360"/>
-      <w:bookmarkStart w:id="31" w:name="_Toc93765161"/>
+      <w:bookmarkStart w:id="31" w:name="_Toc93424907"/>
+      <w:bookmarkStart w:id="32" w:name="_Toc93574360"/>
+      <w:bookmarkStart w:id="33" w:name="_Toc93770678"/>
       <w:r>
         <w:rPr>
           <w:b/>
@@ -7290,9 +8065,9 @@
         <w:lastRenderedPageBreak/>
         <w:t>Calcola y</w:t>
       </w:r>
-      <w:bookmarkEnd w:id="29"/>
-      <w:bookmarkEnd w:id="30"/>
       <w:bookmarkEnd w:id="31"/>
+      <w:bookmarkEnd w:id="32"/>
+      <w:bookmarkEnd w:id="33"/>
     </w:p>
     <w:p>
       <w:pPr>
@@ -8198,9 +8973,9 @@
           <w:color w:val="1F3864" w:themeColor="accent1" w:themeShade="80"/>
         </w:rPr>
       </w:pPr>
-      <w:bookmarkStart w:id="32" w:name="_Toc93424908"/>
-      <w:bookmarkStart w:id="33" w:name="_Toc93574361"/>
-      <w:bookmarkStart w:id="34" w:name="_Toc93765162"/>
+      <w:bookmarkStart w:id="34" w:name="_Toc93424908"/>
+      <w:bookmarkStart w:id="35" w:name="_Toc93574361"/>
+      <w:bookmarkStart w:id="36" w:name="_Toc93770679"/>
       <w:r>
         <w:rPr>
           <w:b/>
@@ -8210,9 +8985,9 @@
         <w:lastRenderedPageBreak/>
         <w:t>Calcola f_y</w:t>
       </w:r>
-      <w:bookmarkEnd w:id="32"/>
-      <w:bookmarkEnd w:id="33"/>
       <w:bookmarkEnd w:id="34"/>
+      <w:bookmarkEnd w:id="35"/>
+      <w:bookmarkEnd w:id="36"/>
     </w:p>
     <w:p>
       <w:pPr>
@@ -8224,32 +8999,36 @@
           <w:noProof/>
         </w:rPr>
         <w:drawing>
-          <wp:anchor distT="0" distB="0" distL="114300" distR="114300" simplePos="0" relativeHeight="251685888" behindDoc="0" locked="0" layoutInCell="1" allowOverlap="1" wp14:anchorId="139FC21B" wp14:editId="65B8A524">
+          <wp:anchor distT="0" distB="0" distL="114300" distR="114300" simplePos="0" relativeHeight="251694080" behindDoc="0" locked="0" layoutInCell="1" allowOverlap="1" wp14:anchorId="387D8222" wp14:editId="280C3E77">
             <wp:simplePos x="0" y="0"/>
             <wp:positionH relativeFrom="margin">
               <wp:align>center</wp:align>
             </wp:positionH>
             <wp:positionV relativeFrom="paragraph">
-              <wp:posOffset>813669</wp:posOffset>
+              <wp:posOffset>743040</wp:posOffset>
             </wp:positionV>
-            <wp:extent cx="1195559" cy="248396"/>
-            <wp:effectExtent l="0" t="0" r="5080" b="0"/>
+            <wp:extent cx="2553451" cy="589482"/>
+            <wp:effectExtent l="0" t="0" r="0" b="1270"/>
             <wp:wrapTopAndBottom/>
-            <wp:docPr id="23" name="Immagine 23"/>
-            <wp:cNvGraphicFramePr/>
+            <wp:docPr id="56" name="Immagine 56" descr="Immagine che contiene testo&#10;&#10;Descrizione generata automaticamente"/>
+            <wp:cNvGraphicFramePr>
+              <a:graphicFrameLocks xmlns:a="http://schemas.openxmlformats.org/drawingml/2006/main" noChangeAspect="1"/>
+            </wp:cNvGraphicFramePr>
             <a:graphic xmlns:a="http://schemas.openxmlformats.org/drawingml/2006/main">
               <a:graphicData uri="http://schemas.openxmlformats.org/drawingml/2006/picture">
                 <pic:pic xmlns:pic="http://schemas.openxmlformats.org/drawingml/2006/picture">
                   <pic:nvPicPr>
-                    <pic:cNvPr id="0" name=""/>
+                    <pic:cNvPr id="56" name="Immagine 56" descr="Immagine che contiene testo&#10;&#10;Descrizione generata automaticamente"/>
                     <pic:cNvPicPr/>
                   </pic:nvPicPr>
                   <pic:blipFill>
-                    <a:blip r:embed="rId36">
-                      <a:lum/>
-                      <a:alphaModFix/>
+                    <a:blip r:embed="rId36" cstate="print">
+                      <a:extLst>
+                        <a:ext uri="{28A0092B-C50C-407E-A947-70E740481C1C}">
+                          <a14:useLocalDpi xmlns:a14="http://schemas.microsoft.com/office/drawing/2010/main" val="0"/>
+                        </a:ext>
+                      </a:extLst>
                     </a:blip>
-                    <a:srcRect/>
                     <a:stretch>
                       <a:fillRect/>
                     </a:stretch>
@@ -8257,16 +9036,11 @@
                   <pic:spPr>
                     <a:xfrm>
                       <a:off x="0" y="0"/>
-                      <a:ext cx="1195559" cy="248396"/>
+                      <a:ext cx="2553451" cy="589482"/>
                     </a:xfrm>
                     <a:prstGeom prst="rect">
                       <a:avLst/>
                     </a:prstGeom>
-                    <a:ln w="127000" cap="sq">
-                      <a:noFill/>
-                      <a:miter lim="800000"/>
-                    </a:ln>
-                    <a:effectLst/>
                   </pic:spPr>
                 </pic:pic>
               </a:graphicData>
@@ -8920,8 +9694,8 @@
       <w:pPr>
         <w:pStyle w:val="Standard"/>
       </w:pPr>
-      <w:bookmarkStart w:id="35" w:name="_Toc93424909"/>
-      <w:bookmarkStart w:id="36" w:name="_Toc93574362"/>
+      <w:bookmarkStart w:id="37" w:name="_Toc93424909"/>
+      <w:bookmarkStart w:id="38" w:name="_Toc93574362"/>
     </w:p>
     <w:p>
       <w:pPr>
@@ -8932,7 +9706,7 @@
           <w:color w:val="1F3864" w:themeColor="accent1" w:themeShade="80"/>
         </w:rPr>
       </w:pPr>
-      <w:bookmarkStart w:id="37" w:name="_Toc93765163"/>
+      <w:bookmarkStart w:id="39" w:name="_Toc93770680"/>
       <w:r>
         <w:rPr>
           <w:b/>
@@ -8941,9 +9715,9 @@
         </w:rPr>
         <w:t>Altre funzioni assembly</w:t>
       </w:r>
-      <w:bookmarkEnd w:id="35"/>
-      <w:bookmarkEnd w:id="36"/>
       <w:bookmarkEnd w:id="37"/>
+      <w:bookmarkEnd w:id="38"/>
+      <w:bookmarkEnd w:id="39"/>
     </w:p>
     <w:p>
       <w:pPr>
@@ -8968,32 +9742,36 @@
           <w:noProof/>
         </w:rPr>
         <w:drawing>
-          <wp:anchor distT="0" distB="0" distL="114300" distR="114300" simplePos="0" relativeHeight="26" behindDoc="0" locked="0" layoutInCell="1" allowOverlap="1" wp14:anchorId="012F60D5" wp14:editId="24237DC6">
+          <wp:anchor distT="0" distB="0" distL="114300" distR="114300" simplePos="0" relativeHeight="251695104" behindDoc="0" locked="0" layoutInCell="1" allowOverlap="1" wp14:anchorId="0336ED92" wp14:editId="0AAAAC51">
             <wp:simplePos x="0" y="0"/>
             <wp:positionH relativeFrom="margin">
               <wp:align>center</wp:align>
             </wp:positionH>
             <wp:positionV relativeFrom="paragraph">
-              <wp:posOffset>522605</wp:posOffset>
+              <wp:posOffset>452755</wp:posOffset>
             </wp:positionV>
-            <wp:extent cx="1574800" cy="668655"/>
-            <wp:effectExtent l="0" t="0" r="6350" b="0"/>
+            <wp:extent cx="1666875" cy="698500"/>
+            <wp:effectExtent l="0" t="0" r="9525" b="6350"/>
             <wp:wrapTopAndBottom/>
-            <wp:docPr id="27" name="Immagine 27" descr="Immagine che contiene testo, antenna&#10;&#10;Descrizione generata automaticamente"/>
-            <wp:cNvGraphicFramePr/>
+            <wp:docPr id="57" name="Immagine 57" descr="Immagine che contiene testo, antenna&#10;&#10;Descrizione generata automaticamente"/>
+            <wp:cNvGraphicFramePr>
+              <a:graphicFrameLocks xmlns:a="http://schemas.openxmlformats.org/drawingml/2006/main" noChangeAspect="1"/>
+            </wp:cNvGraphicFramePr>
             <a:graphic xmlns:a="http://schemas.openxmlformats.org/drawingml/2006/main">
               <a:graphicData uri="http://schemas.openxmlformats.org/drawingml/2006/picture">
                 <pic:pic xmlns:pic="http://schemas.openxmlformats.org/drawingml/2006/picture">
                   <pic:nvPicPr>
-                    <pic:cNvPr id="0" name=""/>
+                    <pic:cNvPr id="57" name="Immagine 57" descr="Immagine che contiene testo, antenna&#10;&#10;Descrizione generata automaticamente"/>
                     <pic:cNvPicPr/>
                   </pic:nvPicPr>
                   <pic:blipFill>
-                    <a:blip r:embed="rId38">
-                      <a:lum/>
-                      <a:alphaModFix/>
+                    <a:blip r:embed="rId38" cstate="print">
+                      <a:extLst>
+                        <a:ext uri="{28A0092B-C50C-407E-A947-70E740481C1C}">
+                          <a14:useLocalDpi xmlns:a14="http://schemas.microsoft.com/office/drawing/2010/main" val="0"/>
+                        </a:ext>
+                      </a:extLst>
                     </a:blip>
-                    <a:srcRect/>
                     <a:stretch>
                       <a:fillRect/>
                     </a:stretch>
@@ -9001,16 +9779,11 @@
                   <pic:spPr>
                     <a:xfrm>
                       <a:off x="0" y="0"/>
-                      <a:ext cx="1574800" cy="668655"/>
+                      <a:ext cx="1666875" cy="698500"/>
                     </a:xfrm>
                     <a:prstGeom prst="rect">
                       <a:avLst/>
                     </a:prstGeom>
-                    <a:ln w="127000" cap="sq">
-                      <a:noFill/>
-                      <a:miter lim="800000"/>
-                    </a:ln>
-                    <a:effectLst/>
                   </pic:spPr>
                 </pic:pic>
               </a:graphicData>
@@ -9024,8 +9797,13 @@
           </wp:anchor>
         </w:drawing>
       </w:r>
-      <w:r>
-        <w:t>calcola_I_asm, è la funzione</w:t>
+      <w:proofErr w:type="spellStart"/>
+      <w:r>
+        <w:t>calcola_I_asm</w:t>
+      </w:r>
+      <w:proofErr w:type="spellEnd"/>
+      <w:r>
+        <w:t>, è la funzione</w:t>
       </w:r>
       <w:r>
         <w:t xml:space="preserve"> che</w:t>
@@ -9073,56 +9851,40 @@
         <w:jc w:val="both"/>
       </w:pPr>
       <w:r>
-        <w:t>mov_istintivo, completa il movimento istintivo a</w:t>
-      </w:r>
-      <w:r>
-        <w:t xml:space="preserve"> realizza</w:t>
-      </w:r>
-      <w:r>
-        <w:t>ndo</w:t>
-      </w:r>
-      <w:r>
-        <w:t xml:space="preserve"> l’effettivo spostamento delle </w:t>
-      </w:r>
-      <w:r>
-        <w:t>coordinate</w:t>
-      </w:r>
-    </w:p>
-    <w:p>
-      <w:pPr>
-        <w:jc w:val="both"/>
-      </w:pPr>
-      <w:r>
         <w:rPr>
           <w:noProof/>
         </w:rPr>
         <w:drawing>
-          <wp:anchor distT="0" distB="0" distL="114300" distR="114300" simplePos="0" relativeHeight="27" behindDoc="0" locked="0" layoutInCell="1" allowOverlap="1" wp14:anchorId="236A97E7" wp14:editId="62A4D3B5">
+          <wp:anchor distT="0" distB="0" distL="114300" distR="114300" simplePos="0" relativeHeight="251696128" behindDoc="0" locked="0" layoutInCell="1" allowOverlap="1" wp14:anchorId="7FE4033A" wp14:editId="2002FA9E">
             <wp:simplePos x="0" y="0"/>
             <wp:positionH relativeFrom="margin">
               <wp:align>center</wp:align>
             </wp:positionH>
             <wp:positionV relativeFrom="paragraph">
-              <wp:posOffset>208180</wp:posOffset>
+              <wp:posOffset>508000</wp:posOffset>
             </wp:positionV>
-            <wp:extent cx="1108710" cy="524510"/>
-            <wp:effectExtent l="0" t="0" r="0" b="8890"/>
+            <wp:extent cx="1543050" cy="418171"/>
+            <wp:effectExtent l="0" t="0" r="0" b="1270"/>
             <wp:wrapTopAndBottom/>
-            <wp:docPr id="28" name="Immagine 28" descr="Immagine che contiene orologio&#10;&#10;Descrizione generata automaticamente"/>
-            <wp:cNvGraphicFramePr/>
+            <wp:docPr id="58" name="Immagine 58" descr="Immagine che contiene testo&#10;&#10;Descrizione generata automaticamente"/>
+            <wp:cNvGraphicFramePr>
+              <a:graphicFrameLocks xmlns:a="http://schemas.openxmlformats.org/drawingml/2006/main" noChangeAspect="1"/>
+            </wp:cNvGraphicFramePr>
             <a:graphic xmlns:a="http://schemas.openxmlformats.org/drawingml/2006/main">
               <a:graphicData uri="http://schemas.openxmlformats.org/drawingml/2006/picture">
                 <pic:pic xmlns:pic="http://schemas.openxmlformats.org/drawingml/2006/picture">
                   <pic:nvPicPr>
-                    <pic:cNvPr id="0" name=""/>
+                    <pic:cNvPr id="58" name="Immagine 58" descr="Immagine che contiene testo&#10;&#10;Descrizione generata automaticamente"/>
                     <pic:cNvPicPr/>
                   </pic:nvPicPr>
                   <pic:blipFill>
                     <a:blip r:embed="rId39">
-                      <a:lum/>
-                      <a:alphaModFix/>
+                      <a:extLst>
+                        <a:ext uri="{28A0092B-C50C-407E-A947-70E740481C1C}">
+                          <a14:useLocalDpi xmlns:a14="http://schemas.microsoft.com/office/drawing/2010/main" val="0"/>
+                        </a:ext>
+                      </a:extLst>
                     </a:blip>
-                    <a:srcRect/>
                     <a:stretch>
                       <a:fillRect/>
                     </a:stretch>
@@ -9130,16 +9892,134 @@
                   <pic:spPr>
                     <a:xfrm>
                       <a:off x="0" y="0"/>
-                      <a:ext cx="1108710" cy="524510"/>
+                      <a:ext cx="1543050" cy="418171"/>
                     </a:xfrm>
                     <a:prstGeom prst="rect">
                       <a:avLst/>
                     </a:prstGeom>
-                    <a:ln w="127000" cap="sq">
-                      <a:noFill/>
-                      <a:miter lim="800000"/>
-                    </a:ln>
-                    <a:effectLst/>
+                  </pic:spPr>
+                </pic:pic>
+              </a:graphicData>
+            </a:graphic>
+          </wp:anchor>
+        </w:drawing>
+      </w:r>
+      <w:proofErr w:type="spellStart"/>
+      <w:r>
+        <w:t>mov_istintivo</w:t>
+      </w:r>
+      <w:proofErr w:type="spellEnd"/>
+      <w:r>
+        <w:t>, completa il movimento istintivo a</w:t>
+      </w:r>
+      <w:r>
+        <w:t xml:space="preserve"> realizza</w:t>
+      </w:r>
+      <w:r>
+        <w:t>ndo</w:t>
+      </w:r>
+      <w:r>
+        <w:t xml:space="preserve"> l’effettivo spostamento delle </w:t>
+      </w:r>
+      <w:r>
+        <w:t>coordinate</w:t>
+      </w:r>
+    </w:p>
+    <w:p>
+      <w:pPr>
+        <w:jc w:val="both"/>
+      </w:pPr>
+    </w:p>
+    <w:p>
+      <w:pPr>
+        <w:jc w:val="both"/>
+      </w:pPr>
+    </w:p>
+    <w:p>
+      <w:pPr>
+        <w:pStyle w:val="Paragrafoelenco"/>
+        <w:numPr>
+          <w:ilvl w:val="0"/>
+          <w:numId w:val="5"/>
+        </w:numPr>
+        <w:jc w:val="both"/>
+      </w:pPr>
+      <w:r>
+        <w:lastRenderedPageBreak/>
+        <w:t>mov_volitivo, funzione che sposta il ba</w:t>
+      </w:r>
+      <w:r>
+        <w:t>n</w:t>
+      </w:r>
+      <w:r>
+        <w:t>co verso il baricentro</w:t>
+      </w:r>
+      <w:r>
+        <w:t xml:space="preserve"> </w:t>
+      </w:r>
+      <w:r>
+        <w:t>o lontano da esso in funzione all’aumento o diminuzione del peso totale del ba</w:t>
+      </w:r>
+      <w:r>
+        <w:t>n</w:t>
+      </w:r>
+      <w:r>
+        <w:t>co.</w:t>
+      </w:r>
+    </w:p>
+    <w:p>
+      <w:pPr>
+        <w:pStyle w:val="Paragrafoelenco"/>
+        <w:ind w:left="770"/>
+        <w:jc w:val="both"/>
+      </w:pPr>
+      <w:r>
+        <w:rPr>
+          <w:noProof/>
+        </w:rPr>
+        <w:drawing>
+          <wp:anchor distT="0" distB="0" distL="114300" distR="114300" simplePos="0" relativeHeight="251697152" behindDoc="0" locked="0" layoutInCell="1" allowOverlap="1" wp14:anchorId="4F171CB1" wp14:editId="5262D193">
+            <wp:simplePos x="0" y="0"/>
+            <wp:positionH relativeFrom="margin">
+              <wp:align>center</wp:align>
+            </wp:positionH>
+            <wp:positionV relativeFrom="paragraph">
+              <wp:posOffset>392762</wp:posOffset>
+            </wp:positionV>
+            <wp:extent cx="2941955" cy="421640"/>
+            <wp:effectExtent l="0" t="0" r="0" b="0"/>
+            <wp:wrapTopAndBottom/>
+            <wp:docPr id="59" name="Immagine 59" descr="Immagine che contiene testo&#10;&#10;Descrizione generata automaticamente"/>
+            <wp:cNvGraphicFramePr>
+              <a:graphicFrameLocks xmlns:a="http://schemas.openxmlformats.org/drawingml/2006/main" noChangeAspect="1"/>
+            </wp:cNvGraphicFramePr>
+            <a:graphic xmlns:a="http://schemas.openxmlformats.org/drawingml/2006/main">
+              <a:graphicData uri="http://schemas.openxmlformats.org/drawingml/2006/picture">
+                <pic:pic xmlns:pic="http://schemas.openxmlformats.org/drawingml/2006/picture">
+                  <pic:nvPicPr>
+                    <pic:cNvPr id="59" name="Immagine 59" descr="Immagine che contiene testo&#10;&#10;Descrizione generata automaticamente"/>
+                    <pic:cNvPicPr/>
+                  </pic:nvPicPr>
+                  <pic:blipFill>
+                    <a:blip r:embed="rId40" cstate="print">
+                      <a:extLst>
+                        <a:ext uri="{28A0092B-C50C-407E-A947-70E740481C1C}">
+                          <a14:useLocalDpi xmlns:a14="http://schemas.microsoft.com/office/drawing/2010/main" val="0"/>
+                        </a:ext>
+                      </a:extLst>
+                    </a:blip>
+                    <a:stretch>
+                      <a:fillRect/>
+                    </a:stretch>
+                  </pic:blipFill>
+                  <pic:spPr>
+                    <a:xfrm>
+                      <a:off x="0" y="0"/>
+                      <a:ext cx="2941955" cy="421640"/>
+                    </a:xfrm>
+                    <a:prstGeom prst="rect">
+                      <a:avLst/>
+                    </a:prstGeom>
                   </pic:spPr>
                 </pic:pic>
               </a:graphicData>
@@ -9153,9 +10033,53 @@
           </wp:anchor>
         </w:drawing>
       </w:r>
-    </w:p>
-    <w:p>
-      <w:pPr>
+      <w:r>
+        <w:rPr>
+          <w:noProof/>
+        </w:rPr>
+        <w:t>a</w:t>
+      </w:r>
+      <w:r>
+        <w:t>In particolare, si avvicina al baricentro se il peso totale del branco</w:t>
+      </w:r>
+      <w:r>
+        <w:t xml:space="preserve"> è</w:t>
+      </w:r>
+      <w:r>
+        <w:t xml:space="preserve"> aumentato, </w:t>
+      </w:r>
+      <w:r>
+        <w:t>altrimenti si allontana.</w:t>
+      </w:r>
+    </w:p>
+    <w:p>
+      <w:pPr>
+        <w:pStyle w:val="Paragrafoelenco"/>
+        <w:ind w:left="770"/>
+        <w:jc w:val="both"/>
+      </w:pPr>
+      <w:r>
+        <w:t>Essendo che il movimento volitivo è caratterizzato dalla lettura dei numeri random, anche in tal caso saranno applicate le accortezze viste nel</w:t>
+      </w:r>
+      <w:r>
+        <w:t>la</w:t>
+      </w:r>
+      <w:r>
+        <w:t xml:space="preserve"> funzione “</w:t>
+      </w:r>
+      <w:proofErr w:type="spellStart"/>
+      <w:r>
+        <w:t>calcola_y</w:t>
+      </w:r>
+      <w:proofErr w:type="spellEnd"/>
+      <w:r>
+        <w:t xml:space="preserve">” per la lettura di tali valori. </w:t>
+      </w:r>
+    </w:p>
+    <w:p>
+      <w:pPr>
+        <w:pStyle w:val="Paragrafoelenco"/>
+        <w:ind w:left="770"/>
         <w:jc w:val="both"/>
       </w:pPr>
     </w:p>
@@ -9169,146 +10093,17 @@
         <w:jc w:val="both"/>
       </w:pPr>
       <w:r>
-        <w:lastRenderedPageBreak/>
-        <w:t>mov_volitivo, funzione che sposta il ba</w:t>
-      </w:r>
-      <w:r>
-        <w:t>n</w:t>
-      </w:r>
-      <w:r>
-        <w:t>co verso il baricentro</w:t>
-      </w:r>
-      <w:r>
-        <w:t xml:space="preserve"> </w:t>
-      </w:r>
-      <w:r>
-        <w:t>o lontano da esso in funzione all’aumento o diminuzione del peso totale del ba</w:t>
-      </w:r>
-      <w:r>
-        <w:t>n</w:t>
-      </w:r>
-      <w:r>
-        <w:t>co.</w:t>
-      </w:r>
-    </w:p>
-    <w:p>
-      <w:pPr>
-        <w:pStyle w:val="Paragrafoelenco"/>
-        <w:ind w:left="770"/>
-        <w:jc w:val="both"/>
-      </w:pPr>
-      <w:r>
         <w:rPr>
           <w:noProof/>
         </w:rPr>
         <w:drawing>
-          <wp:anchor distT="0" distB="0" distL="114300" distR="114300" simplePos="0" relativeHeight="28" behindDoc="0" locked="0" layoutInCell="1" allowOverlap="1" wp14:anchorId="2FA10533" wp14:editId="1AB54A47">
+          <wp:anchor distT="0" distB="0" distL="114300" distR="114300" simplePos="0" relativeHeight="29" behindDoc="0" locked="0" layoutInCell="1" allowOverlap="1" wp14:anchorId="7995E666" wp14:editId="672FBBB8">
             <wp:simplePos x="0" y="0"/>
             <wp:positionH relativeFrom="margin">
-              <wp:posOffset>1853565</wp:posOffset>
+              <wp:align>center</wp:align>
             </wp:positionH>
             <wp:positionV relativeFrom="paragraph">
-              <wp:posOffset>368300</wp:posOffset>
-            </wp:positionV>
-            <wp:extent cx="2675255" cy="448310"/>
-            <wp:effectExtent l="0" t="0" r="0" b="8890"/>
-            <wp:wrapTopAndBottom/>
-            <wp:docPr id="29" name="Immagine 29" descr="Immagine che contiene testo&#10;&#10;Descrizione generata automaticamente"/>
-            <wp:cNvGraphicFramePr/>
-            <a:graphic xmlns:a="http://schemas.openxmlformats.org/drawingml/2006/main">
-              <a:graphicData uri="http://schemas.openxmlformats.org/drawingml/2006/picture">
-                <pic:pic xmlns:pic="http://schemas.openxmlformats.org/drawingml/2006/picture">
-                  <pic:nvPicPr>
-                    <pic:cNvPr id="0" name=""/>
-                    <pic:cNvPicPr/>
-                  </pic:nvPicPr>
-                  <pic:blipFill>
-                    <a:blip r:embed="rId40">
-                      <a:lum/>
-                      <a:alphaModFix/>
-                    </a:blip>
-                    <a:srcRect/>
-                    <a:stretch>
-                      <a:fillRect/>
-                    </a:stretch>
-                  </pic:blipFill>
-                  <pic:spPr>
-                    <a:xfrm>
-                      <a:off x="0" y="0"/>
-                      <a:ext cx="2675255" cy="448310"/>
-                    </a:xfrm>
-                    <a:prstGeom prst="rect">
-                      <a:avLst/>
-                    </a:prstGeom>
-                    <a:ln w="127000" cap="sq">
-                      <a:noFill/>
-                      <a:miter lim="800000"/>
-                    </a:ln>
-                    <a:effectLst/>
-                  </pic:spPr>
-                </pic:pic>
-              </a:graphicData>
-            </a:graphic>
-            <wp14:sizeRelH relativeFrom="margin">
-              <wp14:pctWidth>0</wp14:pctWidth>
-            </wp14:sizeRelH>
-            <wp14:sizeRelV relativeFrom="margin">
-              <wp14:pctHeight>0</wp14:pctHeight>
-            </wp14:sizeRelV>
-          </wp:anchor>
-        </w:drawing>
-      </w:r>
-      <w:r>
-        <w:t>In particolare, si avvicina al baricentro se il peso totale del branco</w:t>
-      </w:r>
-      <w:r>
-        <w:t xml:space="preserve"> è</w:t>
-      </w:r>
-      <w:r>
-        <w:t xml:space="preserve"> aumentato, </w:t>
-      </w:r>
-      <w:r>
-        <w:t>altrimenti si allontana.</w:t>
-      </w:r>
-    </w:p>
-    <w:p>
-      <w:pPr>
-        <w:pStyle w:val="Paragrafoelenco"/>
-        <w:ind w:left="770"/>
-        <w:jc w:val="both"/>
-      </w:pPr>
-      <w:r>
-        <w:t xml:space="preserve">Essendo che il movimento volitivo è caratterizzato dalla lettura dei numeri random, anche in tal caso saranno applicate le accortezze viste nel funzione “calcola_y” per la lettura di tali valori. </w:t>
-      </w:r>
-    </w:p>
-    <w:p>
-      <w:pPr>
-        <w:pStyle w:val="Paragrafoelenco"/>
-        <w:ind w:left="770"/>
-        <w:jc w:val="both"/>
-      </w:pPr>
-    </w:p>
-    <w:p>
-      <w:pPr>
-        <w:pStyle w:val="Paragrafoelenco"/>
-        <w:numPr>
-          <w:ilvl w:val="0"/>
-          <w:numId w:val="5"/>
-        </w:numPr>
-        <w:jc w:val="both"/>
-      </w:pPr>
-      <w:r>
-        <w:rPr>
-          <w:noProof/>
-        </w:rPr>
-        <w:drawing>
-          <wp:anchor distT="0" distB="0" distL="114300" distR="114300" simplePos="0" relativeHeight="29" behindDoc="0" locked="0" layoutInCell="1" allowOverlap="1" wp14:anchorId="7995E666" wp14:editId="5F3CF5F0">
-            <wp:simplePos x="0" y="0"/>
-            <wp:positionH relativeFrom="margin">
-              <wp:posOffset>1749960</wp:posOffset>
-            </wp:positionH>
-            <wp:positionV relativeFrom="paragraph">
-              <wp:posOffset>491557</wp:posOffset>
+              <wp:posOffset>522605</wp:posOffset>
             </wp:positionV>
             <wp:extent cx="2844800" cy="491067"/>
             <wp:effectExtent l="0" t="0" r="0" b="4445"/>
@@ -9434,9 +10229,9 @@
           <w:color w:val="1F3864" w:themeColor="accent1" w:themeShade="80"/>
         </w:rPr>
       </w:pPr>
-      <w:bookmarkStart w:id="38" w:name="_Toc93424910"/>
-      <w:bookmarkStart w:id="39" w:name="_Toc93574363"/>
-      <w:bookmarkStart w:id="40" w:name="_Toc93765164"/>
+      <w:bookmarkStart w:id="40" w:name="_Toc93424910"/>
+      <w:bookmarkStart w:id="41" w:name="_Toc93574363"/>
+      <w:bookmarkStart w:id="42" w:name="_Toc93770681"/>
       <w:r>
         <w:rPr>
           <w:b/>
@@ -9445,9 +10240,9 @@
         </w:rPr>
         <w:t>x86-64+AVX</w:t>
       </w:r>
-      <w:bookmarkEnd w:id="38"/>
-      <w:bookmarkEnd w:id="39"/>
       <w:bookmarkEnd w:id="40"/>
+      <w:bookmarkEnd w:id="41"/>
+      <w:bookmarkEnd w:id="42"/>
     </w:p>
     <w:p>
       <w:pPr>
@@ -9500,30 +10295,17 @@
     </w:p>
     <w:p>
       <w:pPr>
-        <w:widowControl/>
+        <w:pStyle w:val="Titolo2"/>
         <w:numPr>
           <w:ilvl w:val="0"/>
-          <w:numId w:val="11"/>
+          <w:numId w:val="13"/>
         </w:numPr>
-        <w:suppressAutoHyphens w:val="0"/>
-        <w:autoSpaceDN/>
-        <w:spacing w:after="160" w:line="259" w:lineRule="auto"/>
-        <w:jc w:val="both"/>
-        <w:textAlignment w:val="auto"/>
-        <w:rPr>
-          <w:rFonts w:eastAsia="Times New Roman"/>
-          <w:b/>
-          <w:bCs/>
-        </w:rPr>
-      </w:pPr>
-      <w:r>
-        <w:rPr>
-          <w:rFonts w:eastAsia="Times New Roman"/>
-          <w:b/>
-          <w:bCs/>
-        </w:rPr>
+      </w:pPr>
+      <w:bookmarkStart w:id="43" w:name="_Toc93770682"/>
+      <w:r>
         <w:t>Dimensione operandi</w:t>
       </w:r>
+      <w:bookmarkEnd w:id="43"/>
     </w:p>
     <w:p>
       <w:pPr>
@@ -10265,32 +11047,24 @@
     </w:p>
     <w:p>
       <w:pPr>
-        <w:widowControl/>
+        <w:pStyle w:val="Titolo2"/>
         <w:numPr>
           <w:ilvl w:val="0"/>
-          <w:numId w:val="11"/>
+          <w:numId w:val="13"/>
         </w:numPr>
-        <w:suppressAutoHyphens w:val="0"/>
-        <w:autoSpaceDN/>
-        <w:spacing w:after="160" w:line="259" w:lineRule="auto"/>
-        <w:jc w:val="both"/>
-        <w:textAlignment w:val="auto"/>
-        <w:rPr>
-          <w:rFonts w:eastAsia="Times New Roman"/>
-          <w:b/>
-          <w:bCs/>
+        <w:rPr>
           <w:lang w:eastAsia="it-IT"/>
         </w:rPr>
       </w:pPr>
-      <w:r>
-        <w:rPr>
-          <w:rFonts w:eastAsia="Times New Roman"/>
-          <w:b/>
-          <w:bCs/>
+      <w:bookmarkStart w:id="44" w:name="_Toc93770683"/>
+      <w:r>
+        <w:rPr>
           <w:lang w:eastAsia="it-IT"/>
         </w:rPr>
+        <w:lastRenderedPageBreak/>
         <w:t>Registri utilizzati</w:t>
       </w:r>
+      <w:bookmarkEnd w:id="44"/>
     </w:p>
     <w:p>
       <w:pPr>
@@ -10406,32 +11180,23 @@
     </w:p>
     <w:p>
       <w:pPr>
-        <w:widowControl/>
+        <w:pStyle w:val="Titolo2"/>
         <w:numPr>
           <w:ilvl w:val="0"/>
-          <w:numId w:val="11"/>
+          <w:numId w:val="13"/>
         </w:numPr>
-        <w:suppressAutoHyphens w:val="0"/>
-        <w:autoSpaceDN/>
-        <w:spacing w:after="160" w:line="259" w:lineRule="auto"/>
-        <w:jc w:val="both"/>
-        <w:textAlignment w:val="auto"/>
-        <w:rPr>
-          <w:rFonts w:eastAsia="Times New Roman"/>
-          <w:b/>
-          <w:bCs/>
+        <w:rPr>
           <w:lang w:eastAsia="it-IT"/>
         </w:rPr>
       </w:pPr>
-      <w:r>
-        <w:rPr>
-          <w:rFonts w:eastAsia="Times New Roman"/>
-          <w:b/>
-          <w:bCs/>
+      <w:bookmarkStart w:id="45" w:name="_Toc93770684"/>
+      <w:r>
+        <w:rPr>
           <w:lang w:eastAsia="it-IT"/>
         </w:rPr>
         <w:t>Operazioni Particolari</w:t>
       </w:r>
+      <w:bookmarkEnd w:id="45"/>
     </w:p>
     <w:p>
       <w:pPr>
@@ -10730,6 +11495,7 @@
           <w:noProof/>
           <w:lang w:eastAsia="it-IT"/>
         </w:rPr>
+        <w:lastRenderedPageBreak/>
         <w:drawing>
           <wp:inline distT="0" distB="0" distL="0" distR="0" wp14:anchorId="326E7A58" wp14:editId="07D26ACD">
             <wp:extent cx="6065520" cy="5318760"/>
@@ -10908,6 +11674,7 @@
           <w:noProof/>
           <w:lang w:eastAsia="it-IT"/>
         </w:rPr>
+        <w:lastRenderedPageBreak/>
         <w:drawing>
           <wp:inline distT="0" distB="0" distL="0" distR="0" wp14:anchorId="7EC151A3" wp14:editId="4ADFCA5B">
             <wp:extent cx="6096000" cy="2133600"/>
@@ -11070,6 +11837,7 @@
           <w:noProof/>
           <w:lang w:eastAsia="it-IT"/>
         </w:rPr>
+        <w:lastRenderedPageBreak/>
         <w:drawing>
           <wp:inline distT="0" distB="0" distL="0" distR="0" wp14:anchorId="321D3C58" wp14:editId="0DCFFC3C">
             <wp:extent cx="6057900" cy="3139440"/>
@@ -11232,6 +12000,7 @@
           <w:noProof/>
           <w:lang w:eastAsia="it-IT"/>
         </w:rPr>
+        <w:lastRenderedPageBreak/>
         <w:drawing>
           <wp:inline distT="0" distB="0" distL="0" distR="0" wp14:anchorId="7F7A02EF" wp14:editId="3AB65FEF">
             <wp:extent cx="6088380" cy="2446020"/>
@@ -11586,6 +12355,7 @@
           <w:lang w:eastAsia="it-IT"/>
         </w:rPr>
       </w:pPr>
+      <w:bookmarkStart w:id="46" w:name="_Toc93770685"/>
       <w:r>
         <w:rPr>
           <w:b/>
@@ -11593,8 +12363,10 @@
           <w:color w:val="1F3864" w:themeColor="accent1" w:themeShade="80"/>
           <w:lang w:eastAsia="it-IT"/>
         </w:rPr>
+        <w:lastRenderedPageBreak/>
         <w:t>Risultati e considerazioni finali</w:t>
       </w:r>
+      <w:bookmarkEnd w:id="46"/>
     </w:p>
     <w:p>
       <w:pPr>
@@ -11855,10 +12627,10 @@
           <w:lang w:eastAsia="it-IT"/>
         </w:rPr>
         <w:drawing>
-          <wp:inline distT="0" distB="0" distL="0" distR="0" wp14:anchorId="61B3CD1F" wp14:editId="37111E66">
-            <wp:extent cx="5958840" cy="3048000"/>
-            <wp:effectExtent l="0" t="0" r="3810" b="0"/>
-            <wp:docPr id="13" name="Immagine 13" descr="Immagine che contiene tavolo&#10;&#10;Descrizione generata automaticamente"/>
+          <wp:inline distT="0" distB="0" distL="0" distR="0" wp14:anchorId="049FDCC7" wp14:editId="1DEF1366">
+            <wp:extent cx="5673117" cy="3229168"/>
+            <wp:effectExtent l="0" t="0" r="3810" b="9525"/>
+            <wp:docPr id="8" name="Immagine 8" descr="Immagine che contiene tavolo&#10;&#10;Descrizione generata automaticamente"/>
             <wp:cNvGraphicFramePr>
               <a:graphicFrameLocks xmlns:a="http://schemas.openxmlformats.org/drawingml/2006/main" noChangeAspect="1"/>
             </wp:cNvGraphicFramePr>
@@ -11866,10 +12638,8 @@
               <a:graphicData uri="http://schemas.openxmlformats.org/drawingml/2006/picture">
                 <pic:pic xmlns:pic="http://schemas.openxmlformats.org/drawingml/2006/picture">
                   <pic:nvPicPr>
-                    <pic:cNvPr id="13" name="Immagine 13" descr="Immagine che contiene tavolo&#10;&#10;Descrizione generata automaticamente"/>
-                    <pic:cNvPicPr>
-                      <a:picLocks noChangeAspect="1" noChangeArrowheads="1"/>
-                    </pic:cNvPicPr>
+                    <pic:cNvPr id="8" name="Immagine 8" descr="Immagine che contiene tavolo&#10;&#10;Descrizione generata automaticamente"/>
+                    <pic:cNvPicPr/>
                   </pic:nvPicPr>
                   <pic:blipFill>
                     <a:blip r:embed="rId56">
@@ -11879,23 +12649,18 @@
                         </a:ext>
                       </a:extLst>
                     </a:blip>
-                    <a:srcRect/>
                     <a:stretch>
                       <a:fillRect/>
                     </a:stretch>
                   </pic:blipFill>
-                  <pic:spPr bwMode="auto">
+                  <pic:spPr>
                     <a:xfrm>
                       <a:off x="0" y="0"/>
-                      <a:ext cx="5958840" cy="3048000"/>
+                      <a:ext cx="5686053" cy="3236531"/>
                     </a:xfrm>
                     <a:prstGeom prst="rect">
                       <a:avLst/>
                     </a:prstGeom>
-                    <a:noFill/>
-                    <a:ln>
-                      <a:noFill/>
-                    </a:ln>
                   </pic:spPr>
                 </pic:pic>
               </a:graphicData>
@@ -11995,6 +12760,119 @@
 <file path=word/numbering.xml><?xml version="1.0" encoding="utf-8"?>
 <w:numbering xmlns:wpc="http://schemas.microsoft.com/office/word/2010/wordprocessingCanvas" xmlns:cx="http://schemas.microsoft.com/office/drawing/2014/chartex" xmlns:cx1="http://schemas.microsoft.com/office/drawing/2015/9/8/chartex" xmlns:cx2="http://schemas.microsoft.com/office/drawing/2015/10/21/chartex" xmlns:cx3="http://schemas.microsoft.com/office/drawing/2016/5/9/chartex" xmlns:cx4="http://schemas.microsoft.com/office/drawing/2016/5/10/chartex" xmlns:cx5="http://schemas.microsoft.com/office/drawing/2016/5/11/chartex" xmlns:cx6="http://schemas.microsoft.com/office/drawing/2016/5/12/chartex" xmlns:cx7="http://schemas.microsoft.com/office/drawing/2016/5/13/chartex" xmlns:cx8="http://schemas.microsoft.com/office/drawing/2016/5/14/chartex" xmlns:mc="http://schemas.openxmlformats.org/markup-compatibility/2006" xmlns:aink="http://schemas.microsoft.com/office/drawing/2016/ink" xmlns:am3d="http://schemas.microsoft.com/office/drawing/2017/model3d" xmlns:o="urn:schemas-microsoft-com:office:office" xmlns:r="http://schemas.openxmlformats.org/officeDocument/2006/relationships" xmlns:m="http://schemas.openxmlformats.org/officeDocument/2006/math" xmlns:v="urn:schemas-microsoft-com:vml" xmlns:wp14="http://schemas.microsoft.com/office/word/2010/wordprocessingDrawing" xmlns:wp="http://schemas.openxmlformats.org/drawingml/2006/wordprocessingDrawing" xmlns:w10="urn:schemas-microsoft-com:office:word" xmlns:w="http://schemas.openxmlformats.org/wordprocessingml/2006/main" xmlns:w14="http://schemas.microsoft.com/office/word/2010/wordml" xmlns:w15="http://schemas.microsoft.com/office/word/2012/wordml" xmlns:w16cex="http://schemas.microsoft.com/office/word/2018/wordml/cex" xmlns:w16cid="http://schemas.microsoft.com/office/word/2016/wordml/cid" xmlns:w16="http://schemas.microsoft.com/office/word/2018/wordml" xmlns:w16sdtdh="http://schemas.microsoft.com/office/word/2020/wordml/sdtdatahash" xmlns:w16se="http://schemas.microsoft.com/office/word/2015/wordml/symex" xmlns:wpg="http://schemas.microsoft.com/office/word/2010/wordprocessingGroup" xmlns:wpi="http://schemas.microsoft.com/office/word/2010/wordprocessingInk" xmlns:wne="http://schemas.microsoft.com/office/word/2006/wordml" xmlns:wps="http://schemas.microsoft.com/office/word/2010/wordprocessingShape" mc:Ignorable="w14 w15 w16se w16cid w16 w16cex w16sdtdh wp14">
   <w:abstractNum w:abstractNumId="0" w15:restartNumberingAfterBreak="0">
+    <w:nsid w:val="1275397E"/>
+    <w:multiLevelType w:val="hybridMultilevel"/>
+    <w:tmpl w:val="2DB4C5F6"/>
+    <w:lvl w:ilvl="0" w:tplc="04090001">
+      <w:start w:val="1"/>
+      <w:numFmt w:val="bullet"/>
+      <w:lvlText w:val=""/>
+      <w:lvlJc w:val="left"/>
+      <w:pPr>
+        <w:ind w:left="720" w:hanging="360"/>
+      </w:pPr>
+      <w:rPr>
+        <w:rFonts w:ascii="Symbol" w:hAnsi="Symbol" w:hint="default"/>
+      </w:rPr>
+    </w:lvl>
+    <w:lvl w:ilvl="1" w:tplc="04090003" w:tentative="1">
+      <w:start w:val="1"/>
+      <w:numFmt w:val="bullet"/>
+      <w:lvlText w:val="o"/>
+      <w:lvlJc w:val="left"/>
+      <w:pPr>
+        <w:ind w:left="1440" w:hanging="360"/>
+      </w:pPr>
+      <w:rPr>
+        <w:rFonts w:ascii="Courier New" w:hAnsi="Courier New" w:cs="Courier New" w:hint="default"/>
+      </w:rPr>
+    </w:lvl>
+    <w:lvl w:ilvl="2" w:tplc="04090005" w:tentative="1">
+      <w:start w:val="1"/>
+      <w:numFmt w:val="bullet"/>
+      <w:lvlText w:val=""/>
+      <w:lvlJc w:val="left"/>
+      <w:pPr>
+        <w:ind w:left="2160" w:hanging="360"/>
+      </w:pPr>
+      <w:rPr>
+        <w:rFonts w:ascii="Wingdings" w:hAnsi="Wingdings" w:hint="default"/>
+      </w:rPr>
+    </w:lvl>
+    <w:lvl w:ilvl="3" w:tplc="04090001" w:tentative="1">
+      <w:start w:val="1"/>
+      <w:numFmt w:val="bullet"/>
+      <w:lvlText w:val=""/>
+      <w:lvlJc w:val="left"/>
+      <w:pPr>
+        <w:ind w:left="2880" w:hanging="360"/>
+      </w:pPr>
+      <w:rPr>
+        <w:rFonts w:ascii="Symbol" w:hAnsi="Symbol" w:hint="default"/>
+      </w:rPr>
+    </w:lvl>
+    <w:lvl w:ilvl="4" w:tplc="04090003" w:tentative="1">
+      <w:start w:val="1"/>
+      <w:numFmt w:val="bullet"/>
+      <w:lvlText w:val="o"/>
+      <w:lvlJc w:val="left"/>
+      <w:pPr>
+        <w:ind w:left="3600" w:hanging="360"/>
+      </w:pPr>
+      <w:rPr>
+        <w:rFonts w:ascii="Courier New" w:hAnsi="Courier New" w:cs="Courier New" w:hint="default"/>
+      </w:rPr>
+    </w:lvl>
+    <w:lvl w:ilvl="5" w:tplc="04090005" w:tentative="1">
+      <w:start w:val="1"/>
+      <w:numFmt w:val="bullet"/>
+      <w:lvlText w:val=""/>
+      <w:lvlJc w:val="left"/>
+      <w:pPr>
+        <w:ind w:left="4320" w:hanging="360"/>
+      </w:pPr>
+      <w:rPr>
+        <w:rFonts w:ascii="Wingdings" w:hAnsi="Wingdings" w:hint="default"/>
+      </w:rPr>
+    </w:lvl>
+    <w:lvl w:ilvl="6" w:tplc="04090001" w:tentative="1">
+      <w:start w:val="1"/>
+      <w:numFmt w:val="bullet"/>
+      <w:lvlText w:val=""/>
+      <w:lvlJc w:val="left"/>
+      <w:pPr>
+        <w:ind w:left="5040" w:hanging="360"/>
+      </w:pPr>
+      <w:rPr>
+        <w:rFonts w:ascii="Symbol" w:hAnsi="Symbol" w:hint="default"/>
+      </w:rPr>
+    </w:lvl>
+    <w:lvl w:ilvl="7" w:tplc="04090003" w:tentative="1">
+      <w:start w:val="1"/>
+      <w:numFmt w:val="bullet"/>
+      <w:lvlText w:val="o"/>
+      <w:lvlJc w:val="left"/>
+      <w:pPr>
+        <w:ind w:left="5760" w:hanging="360"/>
+      </w:pPr>
+      <w:rPr>
+        <w:rFonts w:ascii="Courier New" w:hAnsi="Courier New" w:cs="Courier New" w:hint="default"/>
+      </w:rPr>
+    </w:lvl>
+    <w:lvl w:ilvl="8" w:tplc="04090005" w:tentative="1">
+      <w:start w:val="1"/>
+      <w:numFmt w:val="bullet"/>
+      <w:lvlText w:val=""/>
+      <w:lvlJc w:val="left"/>
+      <w:pPr>
+        <w:ind w:left="6480" w:hanging="360"/>
+      </w:pPr>
+      <w:rPr>
+        <w:rFonts w:ascii="Wingdings" w:hAnsi="Wingdings" w:hint="default"/>
+      </w:rPr>
+    </w:lvl>
+  </w:abstractNum>
+  <w:abstractNum w:abstractNumId="1" w15:restartNumberingAfterBreak="0">
     <w:nsid w:val="13960C02"/>
     <w:multiLevelType w:val="multilevel"/>
     <w:tmpl w:val="A962BEA4"/>
@@ -12099,7 +12977,7 @@
       </w:rPr>
     </w:lvl>
   </w:abstractNum>
-  <w:abstractNum w:abstractNumId="1" w15:restartNumberingAfterBreak="0">
+  <w:abstractNum w:abstractNumId="2" w15:restartNumberingAfterBreak="0">
     <w:nsid w:val="13E1444C"/>
     <w:multiLevelType w:val="multilevel"/>
     <w:tmpl w:val="D3C4C860"/>
@@ -12204,7 +13082,7 @@
       </w:rPr>
     </w:lvl>
   </w:abstractNum>
-  <w:abstractNum w:abstractNumId="2" w15:restartNumberingAfterBreak="0">
+  <w:abstractNum w:abstractNumId="3" w15:restartNumberingAfterBreak="0">
     <w:nsid w:val="1F44341A"/>
     <w:multiLevelType w:val="multilevel"/>
     <w:tmpl w:val="F206922C"/>
@@ -12309,7 +13187,7 @@
       </w:rPr>
     </w:lvl>
   </w:abstractNum>
-  <w:abstractNum w:abstractNumId="3" w15:restartNumberingAfterBreak="0">
+  <w:abstractNum w:abstractNumId="4" w15:restartNumberingAfterBreak="0">
     <w:nsid w:val="3FCA71D3"/>
     <w:multiLevelType w:val="multilevel"/>
     <w:tmpl w:val="0A142512"/>
@@ -12414,7 +13292,7 @@
       </w:rPr>
     </w:lvl>
   </w:abstractNum>
-  <w:abstractNum w:abstractNumId="4" w15:restartNumberingAfterBreak="0">
+  <w:abstractNum w:abstractNumId="5" w15:restartNumberingAfterBreak="0">
     <w:nsid w:val="45D66A3F"/>
     <w:multiLevelType w:val="hybridMultilevel"/>
     <w:tmpl w:val="9FAADEE6"/>
@@ -12503,7 +13381,7 @@
       </w:pPr>
     </w:lvl>
   </w:abstractNum>
-  <w:abstractNum w:abstractNumId="5" w15:restartNumberingAfterBreak="0">
+  <w:abstractNum w:abstractNumId="6" w15:restartNumberingAfterBreak="0">
     <w:nsid w:val="46F9109E"/>
     <w:multiLevelType w:val="multilevel"/>
     <w:tmpl w:val="7B4A502C"/>
@@ -12608,7 +13486,7 @@
       </w:rPr>
     </w:lvl>
   </w:abstractNum>
-  <w:abstractNum w:abstractNumId="6" w15:restartNumberingAfterBreak="0">
+  <w:abstractNum w:abstractNumId="7" w15:restartNumberingAfterBreak="0">
     <w:nsid w:val="5D677893"/>
     <w:multiLevelType w:val="hybridMultilevel"/>
     <w:tmpl w:val="E9ACED94"/>
@@ -12697,7 +13575,7 @@
       </w:pPr>
     </w:lvl>
   </w:abstractNum>
-  <w:abstractNum w:abstractNumId="7" w15:restartNumberingAfterBreak="0">
+  <w:abstractNum w:abstractNumId="8" w15:restartNumberingAfterBreak="0">
     <w:nsid w:val="70885CB2"/>
     <w:multiLevelType w:val="hybridMultilevel"/>
     <w:tmpl w:val="0F1E62DE"/>
@@ -12809,38 +13687,130 @@
       </w:rPr>
     </w:lvl>
   </w:abstractNum>
+  <w:abstractNum w:abstractNumId="9" w15:restartNumberingAfterBreak="0">
+    <w:nsid w:val="7FF37134"/>
+    <w:multiLevelType w:val="hybridMultilevel"/>
+    <w:tmpl w:val="1EA64804"/>
+    <w:lvl w:ilvl="0" w:tplc="0409000F">
+      <w:start w:val="1"/>
+      <w:numFmt w:val="decimal"/>
+      <w:lvlText w:val="%1."/>
+      <w:lvlJc w:val="left"/>
+      <w:pPr>
+        <w:ind w:left="720"/>
+      </w:pPr>
+    </w:lvl>
+    <w:lvl w:ilvl="1" w:tplc="04090019" w:tentative="1">
+      <w:start w:val="1"/>
+      <w:numFmt w:val="lowerLetter"/>
+      <w:lvlText w:val="%2."/>
+      <w:lvlJc w:val="left"/>
+      <w:pPr>
+        <w:ind w:left="1440" w:hanging="360"/>
+      </w:pPr>
+    </w:lvl>
+    <w:lvl w:ilvl="2" w:tplc="0409001B" w:tentative="1">
+      <w:start w:val="1"/>
+      <w:numFmt w:val="lowerRoman"/>
+      <w:lvlText w:val="%3."/>
+      <w:lvlJc w:val="right"/>
+      <w:pPr>
+        <w:ind w:left="2160" w:hanging="180"/>
+      </w:pPr>
+    </w:lvl>
+    <w:lvl w:ilvl="3" w:tplc="0409000F" w:tentative="1">
+      <w:start w:val="1"/>
+      <w:numFmt w:val="decimal"/>
+      <w:lvlText w:val="%4."/>
+      <w:lvlJc w:val="left"/>
+      <w:pPr>
+        <w:ind w:left="2880" w:hanging="360"/>
+      </w:pPr>
+    </w:lvl>
+    <w:lvl w:ilvl="4" w:tplc="04090019" w:tentative="1">
+      <w:start w:val="1"/>
+      <w:numFmt w:val="lowerLetter"/>
+      <w:lvlText w:val="%5."/>
+      <w:lvlJc w:val="left"/>
+      <w:pPr>
+        <w:ind w:left="3600" w:hanging="360"/>
+      </w:pPr>
+    </w:lvl>
+    <w:lvl w:ilvl="5" w:tplc="0409001B" w:tentative="1">
+      <w:start w:val="1"/>
+      <w:numFmt w:val="lowerRoman"/>
+      <w:lvlText w:val="%6."/>
+      <w:lvlJc w:val="right"/>
+      <w:pPr>
+        <w:ind w:left="4320" w:hanging="180"/>
+      </w:pPr>
+    </w:lvl>
+    <w:lvl w:ilvl="6" w:tplc="0409000F" w:tentative="1">
+      <w:start w:val="1"/>
+      <w:numFmt w:val="decimal"/>
+      <w:lvlText w:val="%7."/>
+      <w:lvlJc w:val="left"/>
+      <w:pPr>
+        <w:ind w:left="5040" w:hanging="360"/>
+      </w:pPr>
+    </w:lvl>
+    <w:lvl w:ilvl="7" w:tplc="04090019" w:tentative="1">
+      <w:start w:val="1"/>
+      <w:numFmt w:val="lowerLetter"/>
+      <w:lvlText w:val="%8."/>
+      <w:lvlJc w:val="left"/>
+      <w:pPr>
+        <w:ind w:left="5760" w:hanging="360"/>
+      </w:pPr>
+    </w:lvl>
+    <w:lvl w:ilvl="8" w:tplc="0409001B" w:tentative="1">
+      <w:start w:val="1"/>
+      <w:numFmt w:val="lowerRoman"/>
+      <w:lvlText w:val="%9."/>
+      <w:lvlJc w:val="right"/>
+      <w:pPr>
+        <w:ind w:left="6480" w:hanging="180"/>
+      </w:pPr>
+    </w:lvl>
+  </w:abstractNum>
   <w:num w:numId="1">
+    <w:abstractNumId w:val="1"/>
+  </w:num>
+  <w:num w:numId="2">
+    <w:abstractNumId w:val="3"/>
+  </w:num>
+  <w:num w:numId="3">
+    <w:abstractNumId w:val="2"/>
+  </w:num>
+  <w:num w:numId="4">
+    <w:abstractNumId w:val="4"/>
+  </w:num>
+  <w:num w:numId="5">
+    <w:abstractNumId w:val="6"/>
+  </w:num>
+  <w:num w:numId="6">
+    <w:abstractNumId w:val="4"/>
+  </w:num>
+  <w:num w:numId="7">
+    <w:abstractNumId w:val="1"/>
+  </w:num>
+  <w:num w:numId="8">
+    <w:abstractNumId w:val="6"/>
+  </w:num>
+  <w:num w:numId="9">
+    <w:abstractNumId w:val="7"/>
+  </w:num>
+  <w:num w:numId="10">
+    <w:abstractNumId w:val="8"/>
+  </w:num>
+  <w:num w:numId="11">
+    <w:abstractNumId w:val="5"/>
+  </w:num>
+  <w:num w:numId="12">
     <w:abstractNumId w:val="0"/>
   </w:num>
-  <w:num w:numId="2">
-    <w:abstractNumId w:val="2"/>
-  </w:num>
-  <w:num w:numId="3">
-    <w:abstractNumId w:val="1"/>
-  </w:num>
-  <w:num w:numId="4">
-    <w:abstractNumId w:val="3"/>
-  </w:num>
-  <w:num w:numId="5">
-    <w:abstractNumId w:val="5"/>
-  </w:num>
-  <w:num w:numId="6">
-    <w:abstractNumId w:val="3"/>
-  </w:num>
-  <w:num w:numId="7">
-    <w:abstractNumId w:val="0"/>
-  </w:num>
-  <w:num w:numId="8">
-    <w:abstractNumId w:val="5"/>
-  </w:num>
-  <w:num w:numId="9">
-    <w:abstractNumId w:val="6"/>
-  </w:num>
-  <w:num w:numId="10">
-    <w:abstractNumId w:val="7"/>
-  </w:num>
-  <w:num w:numId="11">
-    <w:abstractNumId w:val="4"/>
+  <w:num w:numId="13">
+    <w:abstractNumId w:val="9"/>
   </w:num>
 </w:numbering>
 </file>
@@ -13532,6 +14502,7 @@
   <w:style w:type="character" w:customStyle="1" w:styleId="Titolo3Carattere">
     <w:name w:val="Titolo 3 Carattere"/>
     <w:basedOn w:val="Carpredefinitoparagrafo"/>
+    <w:uiPriority w:val="9"/>
     <w:rPr>
       <w:rFonts w:ascii="Calibri Light" w:eastAsia="F" w:hAnsi="Calibri Light" w:cs="F"/>
       <w:color w:val="1F3763"/>
@@ -13804,6 +14775,64 @@
         <w:insideV w:val="single" w:sz="4" w:space="0" w:color="auto"/>
       </w:tblBorders>
     </w:tblPr>
+  </w:style>
+  <w:style w:type="paragraph" w:styleId="PreformattatoHTML">
+    <w:name w:val="HTML Preformatted"/>
+    <w:basedOn w:val="Normale"/>
+    <w:link w:val="PreformattatoHTMLCarattere"/>
+    <w:uiPriority w:val="99"/>
+    <w:semiHidden/>
+    <w:unhideWhenUsed/>
+    <w:rsid w:val="005F7488"/>
+    <w:pPr>
+      <w:widowControl/>
+      <w:tabs>
+        <w:tab w:val="left" w:pos="916"/>
+        <w:tab w:val="left" w:pos="1832"/>
+        <w:tab w:val="left" w:pos="2748"/>
+        <w:tab w:val="left" w:pos="3664"/>
+        <w:tab w:val="left" w:pos="4580"/>
+        <w:tab w:val="left" w:pos="5496"/>
+        <w:tab w:val="left" w:pos="6412"/>
+        <w:tab w:val="left" w:pos="7328"/>
+        <w:tab w:val="left" w:pos="8244"/>
+        <w:tab w:val="left" w:pos="9160"/>
+        <w:tab w:val="left" w:pos="10076"/>
+        <w:tab w:val="left" w:pos="10992"/>
+        <w:tab w:val="left" w:pos="11908"/>
+        <w:tab w:val="left" w:pos="12824"/>
+        <w:tab w:val="left" w:pos="13740"/>
+        <w:tab w:val="left" w:pos="14656"/>
+      </w:tabs>
+      <w:suppressAutoHyphens w:val="0"/>
+      <w:autoSpaceDN/>
+      <w:textAlignment w:val="auto"/>
+    </w:pPr>
+    <w:rPr>
+      <w:rFonts w:ascii="Courier New" w:eastAsia="Times New Roman" w:hAnsi="Courier New" w:cs="Courier New"/>
+      <w:sz w:val="20"/>
+      <w:szCs w:val="20"/>
+      <w:lang w:val="en-US"/>
+    </w:rPr>
+  </w:style>
+  <w:style w:type="character" w:customStyle="1" w:styleId="PreformattatoHTMLCarattere">
+    <w:name w:val="Preformattato HTML Carattere"/>
+    <w:basedOn w:val="Carpredefinitoparagrafo"/>
+    <w:link w:val="PreformattatoHTML"/>
+    <w:uiPriority w:val="99"/>
+    <w:semiHidden/>
+    <w:rsid w:val="005F7488"/>
+    <w:rPr>
+      <w:rFonts w:ascii="Courier New" w:eastAsia="Times New Roman" w:hAnsi="Courier New" w:cs="Courier New"/>
+      <w:sz w:val="20"/>
+      <w:szCs w:val="20"/>
+      <w:lang w:val="en-US"/>
+    </w:rPr>
+  </w:style>
+  <w:style w:type="character" w:customStyle="1" w:styleId="pcrb8t-">
+    <w:name w:val="pcrb8t-"/>
+    <w:basedOn w:val="Carpredefinitoparagrafo"/>
+    <w:rsid w:val="005F7488"/>
   </w:style>
 </w:styles>
 </file>

</xml_diff>